<commit_message>
Updated Bootloader instructions to indicate new configuration for adding bootloader_RA6E1.bin to image to create stand-alone bootloader + application image .hex
</commit_message>
<xml_diff>
--- a/MTU/Bootloader/ReadMe.docx
+++ b/MTU/Bootloader/ReadMe.docx
@@ -256,24 +256,93 @@
       <w:r>
         <w:t>Run the MTU\Bootloader\check_BL_files.bat to make the comparison</w:t>
       </w:r>
+    </w:p>
+    <w:p>
+      <w:pPr>
+        <w:pStyle w:val="ListParagraph"/>
+        <w:numPr>
+          <w:ilvl w:val="0"/>
+          <w:numId w:val="1"/>
+        </w:numPr>
+      </w:pPr>
+      <w:r>
+        <w:rPr>
+          <w:color w:val="FF0000"/>
+        </w:rPr>
+        <w:t xml:space="preserve">The RA6E1 bootloader now creates a bootloader_RA6E1.bin file that is included in the linker step of the application build.  Add this file with the Linker </w:t>
+      </w:r>
+      <w:r>
+        <w:rPr>
+          <w:color w:val="FF0000"/>
+        </w:rPr>
+        <w:sym w:font="Wingdings" w:char="F0E0"/>
+      </w:r>
+      <w:r>
+        <w:rPr>
+          <w:color w:val="FF0000"/>
+        </w:rPr>
+        <w:t xml:space="preserve"> Input instructions below.</w:t>
+      </w:r>
+    </w:p>
+    <w:p>
+      <w:pPr>
+        <w:pStyle w:val="ListParagraph"/>
+        <w:numPr>
+          <w:ilvl w:val="0"/>
+          <w:numId w:val="1"/>
+        </w:numPr>
+      </w:pPr>
+      <w:r>
+        <w:rPr>
+          <w:color w:val="FF0000"/>
+        </w:rPr>
+        <w:t xml:space="preserve">The Debugger </w:t>
+      </w:r>
+      <w:r>
+        <w:rPr>
+          <w:color w:val="FF0000"/>
+        </w:rPr>
+        <w:sym w:font="Wingdings" w:char="F0E0"/>
+      </w:r>
+      <w:r>
+        <w:rPr>
+          <w:color w:val="FF0000"/>
+        </w:rPr>
+        <w:t xml:space="preserve"> Images extra image file, bootloader_RA6E1.hex, no longer needs to be added.  Remove this from your debugger configuration if previously included.</w:t>
+      </w:r>
+    </w:p>
+    <w:p>
+      <w:pPr>
+        <w:pStyle w:val="Heading2"/>
+      </w:pPr>
+      <w:r>
+        <w:t>IAR-EWARM Configuration:</w:t>
+      </w:r>
+    </w:p>
+    <w:p>
+      <w:r>
+        <w:t>To configure the IDE for J-Link, follow the steps below:</w:t>
+      </w:r>
+    </w:p>
+    <w:p>
+      <w:pPr>
+        <w:pStyle w:val="ListParagraph"/>
+        <w:numPr>
+          <w:ilvl w:val="0"/>
+          <w:numId w:val="2"/>
+        </w:numPr>
+      </w:pPr>
+      <w:r>
+        <w:t>Open the Options for I210+c_RA6_Dev</w:t>
+      </w:r>
+      <w:r>
+        <w:t xml:space="preserve"> project</w:t>
+      </w:r>
       <w:bookmarkStart w:id="0" w:name="_GoBack"/>
       <w:bookmarkEnd w:id="0"/>
     </w:p>
     <w:p>
       <w:pPr>
-        <w:pStyle w:val="Heading2"/>
-      </w:pPr>
-      <w:r>
-        <w:t>IAR-EWARM Configuration:</w:t>
-      </w:r>
-    </w:p>
-    <w:p>
-      <w:r>
-        <w:t>To configure the IDE for J-Link, follow the steps below:</w:t>
-      </w:r>
-    </w:p>
-    <w:p>
-      <w:pPr>
         <w:pStyle w:val="ListParagraph"/>
         <w:numPr>
           <w:ilvl w:val="0"/>
@@ -281,18 +350,7 @@
         </w:numPr>
       </w:pPr>
       <w:r>
-        <w:t>Open the Options for I210+c_RA6_Dev</w:t>
-      </w:r>
-    </w:p>
-    <w:p>
-      <w:pPr>
-        <w:pStyle w:val="ListParagraph"/>
-        <w:numPr>
-          <w:ilvl w:val="0"/>
-          <w:numId w:val="2"/>
-        </w:numPr>
-      </w:pPr>
-      <w:r>
+        <w:lastRenderedPageBreak/>
         <w:t xml:space="preserve">Set the Debugger </w:t>
       </w:r>
       <w:r>
@@ -344,6 +402,9 @@
           </wp:inline>
         </w:drawing>
       </w:r>
+      <w:r>
+        <w:br/>
+      </w:r>
     </w:p>
     <w:p>
       <w:pPr>
@@ -354,7 +415,6 @@
         </w:numPr>
       </w:pPr>
       <w:r>
-        <w:lastRenderedPageBreak/>
         <w:t xml:space="preserve">Set the Debugger </w:t>
       </w:r>
       <w:r>
@@ -406,6 +466,9 @@
           </wp:inline>
         </w:drawing>
       </w:r>
+      <w:r>
+        <w:br/>
+      </w:r>
     </w:p>
     <w:p>
       <w:pPr>
@@ -416,13 +479,14 @@
         </w:numPr>
       </w:pPr>
       <w:r>
-        <w:t xml:space="preserve">Set the Debugger </w:t>
+        <w:lastRenderedPageBreak/>
+        <w:t xml:space="preserve">Set the Linker </w:t>
       </w:r>
       <w:r>
         <w:sym w:font="Wingdings" w:char="F0E0"/>
       </w:r>
       <w:r>
-        <w:t xml:space="preserve"> Download options</w:t>
+        <w:t xml:space="preserve"> Input to the settings below</w:t>
       </w:r>
       <w:proofErr w:type="gramStart"/>
       <w:r>
@@ -433,14 +497,11 @@
         <w:br/>
       </w:r>
       <w:r>
-        <w:rPr>
-          <w:noProof/>
-        </w:rPr>
         <w:drawing>
-          <wp:inline distT="0" distB="0" distL="0" distR="0" wp14:anchorId="69834F8D" wp14:editId="2EB08097">
-            <wp:extent cx="3657600" cy="3072630"/>
+          <wp:inline distT="0" distB="0" distL="0" distR="0" wp14:anchorId="248D3094" wp14:editId="002BC52F">
+            <wp:extent cx="3657600" cy="3430218"/>
             <wp:effectExtent l="0" t="0" r="0" b="0"/>
-            <wp:docPr id="3" name="Picture 3"/>
+            <wp:docPr id="6" name="Picture 6"/>
             <wp:cNvGraphicFramePr>
               <a:graphicFrameLocks xmlns:a="http://schemas.openxmlformats.org/drawingml/2006/main" noChangeAspect="1"/>
             </wp:cNvGraphicFramePr>
@@ -460,7 +521,7 @@
                   <pic:spPr>
                     <a:xfrm>
                       <a:off x="0" y="0"/>
-                      <a:ext cx="3657600" cy="3072630"/>
+                      <a:ext cx="3657600" cy="3430218"/>
                     </a:xfrm>
                     <a:prstGeom prst="rect">
                       <a:avLst/>
@@ -474,7 +535,7 @@
       </w:r>
       <w:r>
         <w:br/>
-        <w:t xml:space="preserve">To jump to application main use Path: </w:t>
+        <w:t xml:space="preserve">File text: </w:t>
       </w:r>
       <w:r>
         <w:rPr>
@@ -483,7 +544,7 @@
           <w:sz w:val="16"/>
           <w:szCs w:val="16"/>
         </w:rPr>
-        <w:t>$PROJ_DIR$\..\Bootloader\R7FA6E1\IAR\Debug\Exe\bootLoader_RA6E1.hex</w:t>
+        <w:t>$PROJ_DIR$\..\Bootloader\R7FA6E1\IAR\Debug\Exe\bootLoader_RA6E1.bin</w:t>
       </w:r>
       <w:r>
         <w:rPr>
@@ -494,46 +555,72 @@
         </w:rPr>
         <w:br/>
       </w:r>
-      <w:r>
-        <w:t xml:space="preserve">To jump to bootloader main for debugging bootloader use Path: </w:t>
-      </w:r>
-      <w:r>
-        <w:rPr>
-          <w:rFonts w:ascii="Consolas" w:hAnsi="Consolas"/>
-          <w:b/>
-          <w:sz w:val="16"/>
-          <w:szCs w:val="16"/>
-        </w:rPr>
-        <w:t>$PROJ_DIR$\</w:t>
-      </w:r>
-      <w:proofErr w:type="gramStart"/>
-      <w:r>
-        <w:rPr>
-          <w:rFonts w:ascii="Consolas" w:hAnsi="Consolas"/>
-          <w:b/>
-          <w:sz w:val="16"/>
-          <w:szCs w:val="16"/>
-        </w:rPr>
-        <w:t>..</w:t>
-      </w:r>
-      <w:proofErr w:type="gramEnd"/>
-      <w:r>
-        <w:rPr>
-          <w:rFonts w:ascii="Consolas" w:hAnsi="Consolas"/>
-          <w:b/>
-          <w:sz w:val="16"/>
-          <w:szCs w:val="16"/>
-        </w:rPr>
-        <w:t>\Bootloader\R7FA6E1\IAR\Debug\Exe\bootLoader_RA6E1.</w:t>
-      </w:r>
-      <w:r>
-        <w:rPr>
-          <w:rFonts w:ascii="Consolas" w:hAnsi="Consolas"/>
-          <w:b/>
-          <w:sz w:val="16"/>
-          <w:szCs w:val="16"/>
-        </w:rPr>
-        <w:t>out</w:t>
+    </w:p>
+    <w:p>
+      <w:pPr>
+        <w:pStyle w:val="ListParagraph"/>
+        <w:numPr>
+          <w:ilvl w:val="0"/>
+          <w:numId w:val="2"/>
+        </w:numPr>
+      </w:pPr>
+      <w:r>
+        <w:t xml:space="preserve">Set the Debugger </w:t>
+      </w:r>
+      <w:r>
+        <w:sym w:font="Wingdings" w:char="F0E0"/>
+      </w:r>
+      <w:r>
+        <w:t xml:space="preserve"> </w:t>
+      </w:r>
+      <w:r>
+        <w:t>Image</w:t>
+      </w:r>
+      <w:r>
+        <w:t xml:space="preserve"> options:</w:t>
+      </w:r>
+      <w:r>
+        <w:br/>
+      </w:r>
+      <w:r>
+        <w:drawing>
+          <wp:inline distT="0" distB="0" distL="0" distR="0" wp14:anchorId="5742EB44" wp14:editId="3D4883C5">
+            <wp:extent cx="3657600" cy="3236759"/>
+            <wp:effectExtent l="0" t="0" r="0" b="1905"/>
+            <wp:docPr id="10" name="Picture 10"/>
+            <wp:cNvGraphicFramePr>
+              <a:graphicFrameLocks xmlns:a="http://schemas.openxmlformats.org/drawingml/2006/main" noChangeAspect="1"/>
+            </wp:cNvGraphicFramePr>
+            <a:graphic xmlns:a="http://schemas.openxmlformats.org/drawingml/2006/main">
+              <a:graphicData uri="http://schemas.openxmlformats.org/drawingml/2006/picture">
+                <pic:pic xmlns:pic="http://schemas.openxmlformats.org/drawingml/2006/picture">
+                  <pic:nvPicPr>
+                    <pic:cNvPr id="1" name=""/>
+                    <pic:cNvPicPr/>
+                  </pic:nvPicPr>
+                  <pic:blipFill>
+                    <a:blip r:embed="rId8"/>
+                    <a:stretch>
+                      <a:fillRect/>
+                    </a:stretch>
+                  </pic:blipFill>
+                  <pic:spPr>
+                    <a:xfrm>
+                      <a:off x="0" y="0"/>
+                      <a:ext cx="3657600" cy="3236759"/>
+                    </a:xfrm>
+                    <a:prstGeom prst="rect">
+                      <a:avLst/>
+                    </a:prstGeom>
+                  </pic:spPr>
+                </pic:pic>
+              </a:graphicData>
+            </a:graphic>
+          </wp:inline>
+        </w:drawing>
+      </w:r>
+      <w:r>
+        <w:br/>
       </w:r>
     </w:p>
     <w:p>
@@ -577,7 +664,7 @@
                     <pic:cNvPicPr/>
                   </pic:nvPicPr>
                   <pic:blipFill>
-                    <a:blip r:embed="rId8"/>
+                    <a:blip r:embed="rId9"/>
                     <a:stretch>
                       <a:fillRect/>
                     </a:stretch>
@@ -629,6 +716,15 @@
           <w:szCs w:val="16"/>
         </w:rPr>
         <w:t>=0x0</w:t>
+      </w:r>
+      <w:r>
+        <w:rPr>
+          <w:rFonts w:ascii="Consolas" w:hAnsi="Consolas"/>
+          <w:b/>
+          <w:sz w:val="16"/>
+          <w:szCs w:val="16"/>
+        </w:rPr>
+        <w:br/>
       </w:r>
     </w:p>
     <w:p>
@@ -726,7 +822,7 @@
                     <pic:cNvPicPr/>
                   </pic:nvPicPr>
                   <pic:blipFill>
-                    <a:blip r:embed="rId9"/>
+                    <a:blip r:embed="rId10"/>
                     <a:stretch>
                       <a:fillRect/>
                     </a:stretch>
@@ -788,7 +884,7 @@
                     <pic:cNvPicPr/>
                   </pic:nvPicPr>
                   <pic:blipFill>
-                    <a:blip r:embed="rId10"/>
+                    <a:blip r:embed="rId11"/>
                     <a:stretch>
                       <a:fillRect/>
                     </a:stretch>
@@ -859,7 +955,7 @@
                     <pic:cNvPicPr/>
                   </pic:nvPicPr>
                   <pic:blipFill>
-                    <a:blip r:embed="rId11"/>
+                    <a:blip r:embed="rId12"/>
                     <a:stretch>
                       <a:fillRect/>
                     </a:stretch>
@@ -955,7 +1051,7 @@
                     <pic:cNvPicPr/>
                   </pic:nvPicPr>
                   <pic:blipFill>
-                    <a:blip r:embed="rId9"/>
+                    <a:blip r:embed="rId10"/>
                     <a:stretch>
                       <a:fillRect/>
                     </a:stretch>

</xml_diff>

<commit_message>
Updated to indicate new features, how to debug, and new Debug Port blxxx test commands
</commit_message>
<xml_diff>
--- a/MTU/Bootloader/ReadMe.docx
+++ b/MTU/Bootloader/ReadMe.docx
@@ -266,21 +266,12 @@
         </w:numPr>
       </w:pPr>
       <w:r>
-        <w:rPr>
-          <w:color w:val="FF0000"/>
-        </w:rPr>
         <w:t xml:space="preserve">The RA6E1 bootloader now creates a bootloader_RA6E1.bin file that is included in the linker step of the application build.  Add this file with the Linker </w:t>
       </w:r>
       <w:r>
-        <w:rPr>
-          <w:color w:val="FF0000"/>
-        </w:rPr>
         <w:sym w:font="Wingdings" w:char="F0E0"/>
       </w:r>
       <w:r>
-        <w:rPr>
-          <w:color w:val="FF0000"/>
-        </w:rPr>
         <w:t xml:space="preserve"> Input instructions below.</w:t>
       </w:r>
     </w:p>
@@ -293,22 +284,37 @@
         </w:numPr>
       </w:pPr>
       <w:r>
-        <w:rPr>
-          <w:color w:val="FF0000"/>
-        </w:rPr>
         <w:t xml:space="preserve">The Debugger </w:t>
       </w:r>
       <w:r>
-        <w:rPr>
-          <w:color w:val="FF0000"/>
-        </w:rPr>
         <w:sym w:font="Wingdings" w:char="F0E0"/>
       </w:r>
       <w:r>
-        <w:rPr>
-          <w:color w:val="FF0000"/>
-        </w:rPr>
         <w:t xml:space="preserve"> Images extra image file, bootloader_RA6E1.hex, no longer needs to be added.  Remove this from your debugger configuration if previously included.</w:t>
+      </w:r>
+    </w:p>
+    <w:p>
+      <w:pPr>
+        <w:pStyle w:val="ListParagraph"/>
+        <w:numPr>
+          <w:ilvl w:val="0"/>
+          <w:numId w:val="1"/>
+        </w:numPr>
+      </w:pPr>
+      <w:r>
+        <w:t>The copy-from-external-flash-to-code-flash code has been ported to the RA6E1 bootloader</w:t>
+      </w:r>
+    </w:p>
+    <w:p>
+      <w:pPr>
+        <w:pStyle w:val="ListParagraph"/>
+        <w:numPr>
+          <w:ilvl w:val="0"/>
+          <w:numId w:val="1"/>
+        </w:numPr>
+      </w:pPr>
+      <w:r>
+        <w:t>See the bootloader test command section for new commands added to perform basic testing of the bootloader.</w:t>
       </w:r>
     </w:p>
     <w:p>
@@ -338,8 +344,6 @@
       <w:r>
         <w:t xml:space="preserve"> project</w:t>
       </w:r>
-      <w:bookmarkStart w:id="0" w:name="_GoBack"/>
-      <w:bookmarkEnd w:id="0"/>
     </w:p>
     <w:p>
       <w:pPr>
@@ -382,7 +386,7 @@
                     <pic:cNvPicPr/>
                   </pic:nvPicPr>
                   <pic:blipFill>
-                    <a:blip r:embed="rId5"/>
+                    <a:blip r:embed="rId7"/>
                     <a:stretch>
                       <a:fillRect/>
                     </a:stretch>
@@ -446,7 +450,7 @@
                     <pic:cNvPicPr/>
                   </pic:nvPicPr>
                   <pic:blipFill>
-                    <a:blip r:embed="rId6"/>
+                    <a:blip r:embed="rId8"/>
                     <a:stretch>
                       <a:fillRect/>
                     </a:stretch>
@@ -497,6 +501,9 @@
         <w:br/>
       </w:r>
       <w:r>
+        <w:rPr>
+          <w:noProof/>
+        </w:rPr>
         <w:drawing>
           <wp:inline distT="0" distB="0" distL="0" distR="0" wp14:anchorId="248D3094" wp14:editId="002BC52F">
             <wp:extent cx="3657600" cy="3430218"/>
@@ -513,7 +520,7 @@
                     <pic:cNvPicPr/>
                   </pic:nvPicPr>
                   <pic:blipFill>
-                    <a:blip r:embed="rId7"/>
+                    <a:blip r:embed="rId9"/>
                     <a:stretch>
                       <a:fillRect/>
                     </a:stretch>
@@ -555,6 +562,26 @@
         </w:rPr>
         <w:br/>
       </w:r>
+      <w:r>
+        <w:t xml:space="preserve">Note: this creates a .boot section that can then be placed at address 0x0 by the (modified) </w:t>
+      </w:r>
+      <w:proofErr w:type="spellStart"/>
+      <w:r>
+        <w:t>fsp.icf</w:t>
+      </w:r>
+      <w:proofErr w:type="spellEnd"/>
+      <w:r>
+        <w:t xml:space="preserve"> linker script.</w:t>
+      </w:r>
+      <w:r>
+        <w:rPr>
+          <w:rFonts w:ascii="Consolas" w:hAnsi="Consolas"/>
+          <w:b/>
+          <w:sz w:val="16"/>
+          <w:szCs w:val="16"/>
+        </w:rPr>
+        <w:br/>
+      </w:r>
     </w:p>
     <w:p>
       <w:pPr>
@@ -583,6 +610,9 @@
         <w:br/>
       </w:r>
       <w:r>
+        <w:rPr>
+          <w:noProof/>
+        </w:rPr>
         <w:drawing>
           <wp:inline distT="0" distB="0" distL="0" distR="0" wp14:anchorId="5742EB44" wp14:editId="3D4883C5">
             <wp:extent cx="3657600" cy="3236759"/>
@@ -599,7 +629,7 @@
                     <pic:cNvPicPr/>
                   </pic:nvPicPr>
                   <pic:blipFill>
-                    <a:blip r:embed="rId8"/>
+                    <a:blip r:embed="rId10"/>
                     <a:stretch>
                       <a:fillRect/>
                     </a:stretch>
@@ -664,7 +694,7 @@
                     <pic:cNvPicPr/>
                   </pic:nvPicPr>
                   <pic:blipFill>
-                    <a:blip r:embed="rId9"/>
+                    <a:blip r:embed="rId11"/>
                     <a:stretch>
                       <a:fillRect/>
                     </a:stretch>
@@ -822,7 +852,7 @@
                     <pic:cNvPicPr/>
                   </pic:nvPicPr>
                   <pic:blipFill>
-                    <a:blip r:embed="rId10"/>
+                    <a:blip r:embed="rId12"/>
                     <a:stretch>
                       <a:fillRect/>
                     </a:stretch>
@@ -884,7 +914,7 @@
                     <pic:cNvPicPr/>
                   </pic:nvPicPr>
                   <pic:blipFill>
-                    <a:blip r:embed="rId11"/>
+                    <a:blip r:embed="rId13"/>
                     <a:stretch>
                       <a:fillRect/>
                     </a:stretch>
@@ -955,7 +985,7 @@
                     <pic:cNvPicPr/>
                   </pic:nvPicPr>
                   <pic:blipFill>
-                    <a:blip r:embed="rId12"/>
+                    <a:blip r:embed="rId14"/>
                     <a:stretch>
                       <a:fillRect/>
                     </a:stretch>
@@ -1019,7 +1049,6 @@
         </w:numPr>
       </w:pPr>
       <w:r>
-        <w:lastRenderedPageBreak/>
         <w:t xml:space="preserve">Set J-Link </w:t>
       </w:r>
       <w:r>
@@ -1036,10 +1065,10 @@
           <w:noProof/>
         </w:rPr>
         <w:drawing>
-          <wp:inline distT="0" distB="0" distL="0" distR="0" wp14:anchorId="50634838" wp14:editId="0BD66690">
+          <wp:inline distT="0" distB="0" distL="0" distR="0" wp14:anchorId="3148A4E5" wp14:editId="4AEAA4F4">
             <wp:extent cx="2743200" cy="2270709"/>
             <wp:effectExtent l="0" t="0" r="0" b="0"/>
-            <wp:docPr id="9" name="Picture 9"/>
+            <wp:docPr id="13" name="Picture 13"/>
             <wp:cNvGraphicFramePr>
               <a:graphicFrameLocks xmlns:a="http://schemas.openxmlformats.org/drawingml/2006/main" noChangeAspect="1"/>
             </wp:cNvGraphicFramePr>
@@ -1051,7 +1080,7 @@
                     <pic:cNvPicPr/>
                   </pic:nvPicPr>
                   <pic:blipFill>
-                    <a:blip r:embed="rId10"/>
+                    <a:blip r:embed="rId12"/>
                     <a:stretch>
                       <a:fillRect/>
                     </a:stretch>
@@ -1081,16 +1110,836 @@
         </w:numPr>
       </w:pPr>
     </w:p>
-    <w:p/>
+    <w:p>
+      <w:pPr>
+        <w:pStyle w:val="Heading2"/>
+      </w:pPr>
+      <w:r>
+        <w:t>Bootloader Debugging</w:t>
+      </w:r>
+      <w:r>
+        <w:t>:</w:t>
+      </w:r>
+    </w:p>
+    <w:p>
+      <w:r>
+        <w:t>In order to fit into the 8KB bootloader space (0x0-0x1FFF), optimization has been set to the maximum optimization for size.  Step-by-step debugging is very difficult when optimization is turned on.  To debug the bootloader, optimization can be turned off and the bootloader memory can be extended to fit into the back-up bootloader area (0x2000-0x3FFF) by following the steps below</w:t>
+      </w:r>
+    </w:p>
+    <w:p>
+      <w:pPr>
+        <w:pStyle w:val="Heading3"/>
+      </w:pPr>
+      <w:r>
+        <w:t>Bootloader Debugging:</w:t>
+      </w:r>
+    </w:p>
+    <w:p>
+      <w:r>
+        <w:t>To change the bootloader optimization for easier debugging, follow the steps below:</w:t>
+      </w:r>
+    </w:p>
+    <w:p>
+      <w:pPr>
+        <w:pStyle w:val="ListParagraph"/>
+        <w:numPr>
+          <w:ilvl w:val="0"/>
+          <w:numId w:val="5"/>
+        </w:numPr>
+        <w:tabs>
+          <w:tab w:val="left" w:pos="6480"/>
+        </w:tabs>
+        <w:ind w:right="-720"/>
+      </w:pPr>
+      <w:r>
+        <w:t xml:space="preserve">Open the Options for </w:t>
+      </w:r>
+      <w:r>
+        <w:t>BootLoader_RA6E1 and select C/C++ Compiler</w:t>
+      </w:r>
+      <w:r>
+        <w:sym w:font="Wingdings" w:char="F0E0"/>
+      </w:r>
+      <w:r>
+        <w:t>Optimizations and change to select None</w:t>
+      </w:r>
+      <w:r>
+        <w:br/>
+      </w:r>
+      <w:r>
+        <w:drawing>
+          <wp:inline distT="0" distB="0" distL="0" distR="0" wp14:anchorId="6AD2B94C" wp14:editId="311B85A2">
+            <wp:extent cx="2743200" cy="2550356"/>
+            <wp:effectExtent l="0" t="0" r="0" b="2540"/>
+            <wp:docPr id="3" name="Picture 3"/>
+            <wp:cNvGraphicFramePr>
+              <a:graphicFrameLocks xmlns:a="http://schemas.openxmlformats.org/drawingml/2006/main" noChangeAspect="1"/>
+            </wp:cNvGraphicFramePr>
+            <a:graphic xmlns:a="http://schemas.openxmlformats.org/drawingml/2006/main">
+              <a:graphicData uri="http://schemas.openxmlformats.org/drawingml/2006/picture">
+                <pic:pic xmlns:pic="http://schemas.openxmlformats.org/drawingml/2006/picture">
+                  <pic:nvPicPr>
+                    <pic:cNvPr id="1" name=""/>
+                    <pic:cNvPicPr/>
+                  </pic:nvPicPr>
+                  <pic:blipFill>
+                    <a:blip r:embed="rId15"/>
+                    <a:stretch>
+                      <a:fillRect/>
+                    </a:stretch>
+                  </pic:blipFill>
+                  <pic:spPr>
+                    <a:xfrm>
+                      <a:off x="0" y="0"/>
+                      <a:ext cx="2743200" cy="2550356"/>
+                    </a:xfrm>
+                    <a:prstGeom prst="rect">
+                      <a:avLst/>
+                    </a:prstGeom>
+                  </pic:spPr>
+                </pic:pic>
+              </a:graphicData>
+            </a:graphic>
+          </wp:inline>
+        </w:drawing>
+      </w:r>
+      <w:r>
+        <w:sym w:font="Wingdings" w:char="F0E0"/>
+      </w:r>
+      <w:r>
+        <w:t xml:space="preserve"> </w:t>
+      </w:r>
+      <w:r>
+        <w:drawing>
+          <wp:inline distT="0" distB="0" distL="0" distR="0" wp14:anchorId="07E2566C" wp14:editId="111A140D">
+            <wp:extent cx="2743200" cy="2564820"/>
+            <wp:effectExtent l="0" t="0" r="0" b="6985"/>
+            <wp:docPr id="11" name="Picture 11"/>
+            <wp:cNvGraphicFramePr>
+              <a:graphicFrameLocks xmlns:a="http://schemas.openxmlformats.org/drawingml/2006/main" noChangeAspect="1"/>
+            </wp:cNvGraphicFramePr>
+            <a:graphic xmlns:a="http://schemas.openxmlformats.org/drawingml/2006/main">
+              <a:graphicData uri="http://schemas.openxmlformats.org/drawingml/2006/picture">
+                <pic:pic xmlns:pic="http://schemas.openxmlformats.org/drawingml/2006/picture">
+                  <pic:nvPicPr>
+                    <pic:cNvPr id="1" name=""/>
+                    <pic:cNvPicPr/>
+                  </pic:nvPicPr>
+                  <pic:blipFill>
+                    <a:blip r:embed="rId16"/>
+                    <a:stretch>
+                      <a:fillRect/>
+                    </a:stretch>
+                  </pic:blipFill>
+                  <pic:spPr>
+                    <a:xfrm>
+                      <a:off x="0" y="0"/>
+                      <a:ext cx="2743200" cy="2564820"/>
+                    </a:xfrm>
+                    <a:prstGeom prst="rect">
+                      <a:avLst/>
+                    </a:prstGeom>
+                  </pic:spPr>
+                </pic:pic>
+              </a:graphicData>
+            </a:graphic>
+          </wp:inline>
+        </w:drawing>
+      </w:r>
+      <w:r>
+        <w:br/>
+        <w:t xml:space="preserve">                                    </w:t>
+      </w:r>
+      <w:r>
+        <w:rPr>
+          <w:sz w:val="18"/>
+          <w:szCs w:val="18"/>
+        </w:rPr>
+        <w:t>Current</w:t>
+      </w:r>
+      <w:r>
+        <w:rPr>
+          <w:sz w:val="18"/>
+          <w:szCs w:val="18"/>
+        </w:rPr>
+        <w:tab/>
+        <w:t>Not optimized</w:t>
+      </w:r>
+    </w:p>
+    <w:p>
+      <w:pPr>
+        <w:pStyle w:val="ListParagraph"/>
+        <w:numPr>
+          <w:ilvl w:val="0"/>
+          <w:numId w:val="5"/>
+        </w:numPr>
+      </w:pPr>
+      <w:r>
+        <w:t>Click OK to save the settings and exit Options</w:t>
+      </w:r>
+    </w:p>
+    <w:p>
+      <w:pPr>
+        <w:pStyle w:val="ListParagraph"/>
+        <w:numPr>
+          <w:ilvl w:val="0"/>
+          <w:numId w:val="5"/>
+        </w:numPr>
+      </w:pPr>
+      <w:r>
+        <w:t>Open the {PROJ_DIR} \MTU\Bootloader\R7FA6E1\IAR\script\</w:t>
+      </w:r>
+      <w:proofErr w:type="spellStart"/>
+      <w:r>
+        <w:t>memory_regions_bootloader.icf</w:t>
+      </w:r>
+      <w:proofErr w:type="spellEnd"/>
+      <w:r>
+        <w:t xml:space="preserve"> and change the FLASH_LENGTH to 0x003000</w:t>
+      </w:r>
+      <w:r>
+        <w:br/>
+      </w:r>
+      <w:r>
+        <w:drawing>
+          <wp:inline distT="0" distB="0" distL="0" distR="0" wp14:anchorId="307FEDA5" wp14:editId="36CCB240">
+            <wp:extent cx="5486400" cy="1989406"/>
+            <wp:effectExtent l="0" t="0" r="0" b="0"/>
+            <wp:docPr id="12" name="Picture 12"/>
+            <wp:cNvGraphicFramePr>
+              <a:graphicFrameLocks xmlns:a="http://schemas.openxmlformats.org/drawingml/2006/main" noChangeAspect="1"/>
+            </wp:cNvGraphicFramePr>
+            <a:graphic xmlns:a="http://schemas.openxmlformats.org/drawingml/2006/main">
+              <a:graphicData uri="http://schemas.openxmlformats.org/drawingml/2006/picture">
+                <pic:pic xmlns:pic="http://schemas.openxmlformats.org/drawingml/2006/picture">
+                  <pic:nvPicPr>
+                    <pic:cNvPr id="1" name=""/>
+                    <pic:cNvPicPr/>
+                  </pic:nvPicPr>
+                  <pic:blipFill>
+                    <a:blip r:embed="rId17"/>
+                    <a:stretch>
+                      <a:fillRect/>
+                    </a:stretch>
+                  </pic:blipFill>
+                  <pic:spPr>
+                    <a:xfrm>
+                      <a:off x="0" y="0"/>
+                      <a:ext cx="5486400" cy="1989406"/>
+                    </a:xfrm>
+                    <a:prstGeom prst="rect">
+                      <a:avLst/>
+                    </a:prstGeom>
+                  </pic:spPr>
+                </pic:pic>
+              </a:graphicData>
+            </a:graphic>
+          </wp:inline>
+        </w:drawing>
+      </w:r>
+    </w:p>
+    <w:p>
+      <w:pPr>
+        <w:pStyle w:val="ListParagraph"/>
+        <w:numPr>
+          <w:ilvl w:val="0"/>
+          <w:numId w:val="5"/>
+        </w:numPr>
+      </w:pPr>
+      <w:r>
+        <w:t>Rebuild All on the BootLoader_RA6E1 project</w:t>
+      </w:r>
+      <w:r>
+        <w:br/>
+        <w:t>Note: you can observe in the .map file that the size is now &gt; 0x2000</w:t>
+      </w:r>
+    </w:p>
+    <w:p>
+      <w:pPr>
+        <w:pStyle w:val="ListParagraph"/>
+        <w:numPr>
+          <w:ilvl w:val="0"/>
+          <w:numId w:val="5"/>
+        </w:numPr>
+      </w:pPr>
+      <w:r>
+        <w:t>Debug as needed.</w:t>
+      </w:r>
+    </w:p>
+    <w:p>
+      <w:pPr>
+        <w:pStyle w:val="Heading3"/>
+      </w:pPr>
+      <w:r>
+        <w:lastRenderedPageBreak/>
+        <w:t xml:space="preserve">Bootloader </w:t>
+      </w:r>
+      <w:r>
+        <w:t>Test Commands (in I210+c App)</w:t>
+      </w:r>
+      <w:r>
+        <w:t>:</w:t>
+      </w:r>
+    </w:p>
+    <w:p>
+      <w:r>
+        <w:t>The bootloader has been tested using the new debug port commands below.  These commands allow test data (10KB of increasing count uint32 values) to be programmed into the DFW_PGM_IMAGE partition (with CRC32 calculation printed), setup of the DFW_BL_INFO data into the DFW_BL_INFO partition (with manual CRC32 value entry), clearing of the BL_INFO (all 0xFF), and erasing of the BL_INFO (blank state).</w:t>
+      </w:r>
+    </w:p>
+    <w:p>
+      <w:r>
+        <w:t xml:space="preserve">In addition to the new commands, the help command has been improved to allow a string matching look-up (e.g. enter “help </w:t>
+      </w:r>
+      <w:proofErr w:type="spellStart"/>
+      <w:r>
+        <w:t>bl</w:t>
+      </w:r>
+      <w:proofErr w:type="spellEnd"/>
+      <w:r>
+        <w:t xml:space="preserve">” to find all </w:t>
+      </w:r>
+      <w:r>
+        <w:t xml:space="preserve">bootloader </w:t>
+      </w:r>
+      <w:r>
+        <w:t>commands with the string “</w:t>
+      </w:r>
+      <w:proofErr w:type="spellStart"/>
+      <w:r>
+        <w:t>bl</w:t>
+      </w:r>
+      <w:proofErr w:type="spellEnd"/>
+      <w:r>
+        <w:t>” as part of the command name).</w:t>
+      </w:r>
+      <w:r>
+        <w:br/>
+      </w:r>
+      <w:r>
+        <w:drawing>
+          <wp:inline distT="0" distB="0" distL="0" distR="0" wp14:anchorId="29021F27" wp14:editId="5171EC3D">
+            <wp:extent cx="5943600" cy="1136015"/>
+            <wp:effectExtent l="0" t="0" r="0" b="6985"/>
+            <wp:docPr id="15" name="Picture 15"/>
+            <wp:cNvGraphicFramePr>
+              <a:graphicFrameLocks xmlns:a="http://schemas.openxmlformats.org/drawingml/2006/main" noChangeAspect="1"/>
+            </wp:cNvGraphicFramePr>
+            <a:graphic xmlns:a="http://schemas.openxmlformats.org/drawingml/2006/main">
+              <a:graphicData uri="http://schemas.openxmlformats.org/drawingml/2006/picture">
+                <pic:pic xmlns:pic="http://schemas.openxmlformats.org/drawingml/2006/picture">
+                  <pic:nvPicPr>
+                    <pic:cNvPr id="1" name=""/>
+                    <pic:cNvPicPr/>
+                  </pic:nvPicPr>
+                  <pic:blipFill>
+                    <a:blip r:embed="rId18"/>
+                    <a:stretch>
+                      <a:fillRect/>
+                    </a:stretch>
+                  </pic:blipFill>
+                  <pic:spPr>
+                    <a:xfrm>
+                      <a:off x="0" y="0"/>
+                      <a:ext cx="5943600" cy="1136015"/>
+                    </a:xfrm>
+                    <a:prstGeom prst="rect">
+                      <a:avLst/>
+                    </a:prstGeom>
+                  </pic:spPr>
+                </pic:pic>
+              </a:graphicData>
+            </a:graphic>
+          </wp:inline>
+        </w:drawing>
+      </w:r>
+    </w:p>
+    <w:p>
+      <w:r>
+        <w:t>Commands:</w:t>
+      </w:r>
+    </w:p>
+    <w:p>
+      <w:proofErr w:type="spellStart"/>
+      <w:proofErr w:type="gramStart"/>
+      <w:r>
+        <w:rPr>
+          <w:b/>
+        </w:rPr>
+        <w:t>blwritetestimage</w:t>
+      </w:r>
+      <w:proofErr w:type="spellEnd"/>
+      <w:proofErr w:type="gramEnd"/>
+      <w:r>
+        <w:t>:  writes test data to the DFW_PGM_IMAGE partition.</w:t>
+      </w:r>
+      <w:r>
+        <w:br/>
+      </w:r>
+      <w:r>
+        <w:drawing>
+          <wp:inline distT="0" distB="0" distL="0" distR="0" wp14:anchorId="1A80CE88" wp14:editId="5A80003C">
+            <wp:extent cx="5943600" cy="1261745"/>
+            <wp:effectExtent l="0" t="0" r="0" b="0"/>
+            <wp:docPr id="18" name="Picture 18"/>
+            <wp:cNvGraphicFramePr>
+              <a:graphicFrameLocks xmlns:a="http://schemas.openxmlformats.org/drawingml/2006/main" noChangeAspect="1"/>
+            </wp:cNvGraphicFramePr>
+            <a:graphic xmlns:a="http://schemas.openxmlformats.org/drawingml/2006/main">
+              <a:graphicData uri="http://schemas.openxmlformats.org/drawingml/2006/picture">
+                <pic:pic xmlns:pic="http://schemas.openxmlformats.org/drawingml/2006/picture">
+                  <pic:nvPicPr>
+                    <pic:cNvPr id="1" name=""/>
+                    <pic:cNvPicPr/>
+                  </pic:nvPicPr>
+                  <pic:blipFill>
+                    <a:blip r:embed="rId19"/>
+                    <a:stretch>
+                      <a:fillRect/>
+                    </a:stretch>
+                  </pic:blipFill>
+                  <pic:spPr>
+                    <a:xfrm>
+                      <a:off x="0" y="0"/>
+                      <a:ext cx="5943600" cy="1261745"/>
+                    </a:xfrm>
+                    <a:prstGeom prst="rect">
+                      <a:avLst/>
+                    </a:prstGeom>
+                  </pic:spPr>
+                </pic:pic>
+              </a:graphicData>
+            </a:graphic>
+          </wp:inline>
+        </w:drawing>
+      </w:r>
+      <w:r>
+        <w:br/>
+        <w:t xml:space="preserve">Note:  use the CRC32 in the </w:t>
+      </w:r>
+      <w:proofErr w:type="spellStart"/>
+      <w:r>
+        <w:t>blwriteblinfo</w:t>
+      </w:r>
+      <w:proofErr w:type="spellEnd"/>
+      <w:r>
+        <w:t xml:space="preserve"> command</w:t>
+      </w:r>
+    </w:p>
+    <w:p>
+      <w:proofErr w:type="spellStart"/>
+      <w:proofErr w:type="gramStart"/>
+      <w:r>
+        <w:rPr>
+          <w:b/>
+        </w:rPr>
+        <w:t>blwriteblinfo</w:t>
+      </w:r>
+      <w:proofErr w:type="spellEnd"/>
+      <w:proofErr w:type="gramEnd"/>
+      <w:r>
+        <w:t>:  writes the 1</w:t>
+      </w:r>
+      <w:r>
+        <w:rPr>
+          <w:vertAlign w:val="superscript"/>
+        </w:rPr>
+        <w:t>st</w:t>
+      </w:r>
+      <w:r>
+        <w:t xml:space="preserve"> segment of the DFW BL INFO structure to store 10KB at offset 0xD0000 in the APP CODE partition.  Use the CRC32 from the </w:t>
+      </w:r>
+      <w:proofErr w:type="spellStart"/>
+      <w:r>
+        <w:t>blwritetestimage</w:t>
+      </w:r>
+      <w:proofErr w:type="spellEnd"/>
+      <w:r>
+        <w:t xml:space="preserve"> for a valid CRC32 check or substitute an incorrect CRC32 to verify repeated retries of the programming.  CRC32 parameter can be entered as hex or decimal</w:t>
+      </w:r>
+      <w:r>
+        <w:br/>
+      </w:r>
+      <w:r>
+        <w:drawing>
+          <wp:inline distT="0" distB="0" distL="0" distR="0" wp14:anchorId="7B95ECEA" wp14:editId="41AEB529">
+            <wp:extent cx="5943600" cy="445770"/>
+            <wp:effectExtent l="0" t="0" r="0" b="0"/>
+            <wp:docPr id="17" name="Picture 17"/>
+            <wp:cNvGraphicFramePr>
+              <a:graphicFrameLocks xmlns:a="http://schemas.openxmlformats.org/drawingml/2006/main" noChangeAspect="1"/>
+            </wp:cNvGraphicFramePr>
+            <a:graphic xmlns:a="http://schemas.openxmlformats.org/drawingml/2006/main">
+              <a:graphicData uri="http://schemas.openxmlformats.org/drawingml/2006/picture">
+                <pic:pic xmlns:pic="http://schemas.openxmlformats.org/drawingml/2006/picture">
+                  <pic:nvPicPr>
+                    <pic:cNvPr id="1" name=""/>
+                    <pic:cNvPicPr/>
+                  </pic:nvPicPr>
+                  <pic:blipFill>
+                    <a:blip r:embed="rId20"/>
+                    <a:stretch>
+                      <a:fillRect/>
+                    </a:stretch>
+                  </pic:blipFill>
+                  <pic:spPr>
+                    <a:xfrm>
+                      <a:off x="0" y="0"/>
+                      <a:ext cx="5943600" cy="445770"/>
+                    </a:xfrm>
+                    <a:prstGeom prst="rect">
+                      <a:avLst/>
+                    </a:prstGeom>
+                  </pic:spPr>
+                </pic:pic>
+              </a:graphicData>
+            </a:graphic>
+          </wp:inline>
+        </w:drawing>
+      </w:r>
+    </w:p>
+    <w:p>
+      <w:proofErr w:type="spellStart"/>
+      <w:proofErr w:type="gramStart"/>
+      <w:r>
+        <w:rPr>
+          <w:b/>
+        </w:rPr>
+        <w:t>bl</w:t>
+      </w:r>
+      <w:r>
+        <w:rPr>
+          <w:b/>
+        </w:rPr>
+        <w:t>clear</w:t>
+      </w:r>
+      <w:r>
+        <w:rPr>
+          <w:b/>
+        </w:rPr>
+        <w:t>blinfo</w:t>
+      </w:r>
+      <w:proofErr w:type="spellEnd"/>
+      <w:proofErr w:type="gramEnd"/>
+      <w:r>
+        <w:t>:  writes the 1</w:t>
+      </w:r>
+      <w:r>
+        <w:rPr>
+          <w:vertAlign w:val="superscript"/>
+        </w:rPr>
+        <w:t>st</w:t>
+      </w:r>
+      <w:r>
+        <w:t xml:space="preserve"> segment of the DFW BL INFO structure </w:t>
+      </w:r>
+      <w:r>
+        <w:t>as all 0xFFs</w:t>
+      </w:r>
+      <w:r>
+        <w:t xml:space="preserve">.  </w:t>
+      </w:r>
+      <w:r>
+        <w:br/>
+      </w:r>
+      <w:r>
+        <w:drawing>
+          <wp:inline distT="0" distB="0" distL="0" distR="0" wp14:anchorId="6668ABF3" wp14:editId="5899831C">
+            <wp:extent cx="5943600" cy="334645"/>
+            <wp:effectExtent l="0" t="0" r="0" b="8255"/>
+            <wp:docPr id="19" name="Picture 19"/>
+            <wp:cNvGraphicFramePr>
+              <a:graphicFrameLocks xmlns:a="http://schemas.openxmlformats.org/drawingml/2006/main" noChangeAspect="1"/>
+            </wp:cNvGraphicFramePr>
+            <a:graphic xmlns:a="http://schemas.openxmlformats.org/drawingml/2006/main">
+              <a:graphicData uri="http://schemas.openxmlformats.org/drawingml/2006/picture">
+                <pic:pic xmlns:pic="http://schemas.openxmlformats.org/drawingml/2006/picture">
+                  <pic:nvPicPr>
+                    <pic:cNvPr id="1" name=""/>
+                    <pic:cNvPicPr/>
+                  </pic:nvPicPr>
+                  <pic:blipFill>
+                    <a:blip r:embed="rId21"/>
+                    <a:stretch>
+                      <a:fillRect/>
+                    </a:stretch>
+                  </pic:blipFill>
+                  <pic:spPr>
+                    <a:xfrm>
+                      <a:off x="0" y="0"/>
+                      <a:ext cx="5943600" cy="334645"/>
+                    </a:xfrm>
+                    <a:prstGeom prst="rect">
+                      <a:avLst/>
+                    </a:prstGeom>
+                  </pic:spPr>
+                </pic:pic>
+              </a:graphicData>
+            </a:graphic>
+          </wp:inline>
+        </w:drawing>
+      </w:r>
+    </w:p>
+    <w:p>
+      <w:pPr>
+        <w:rPr>
+          <w:color w:val="FF0000"/>
+        </w:rPr>
+      </w:pPr>
+      <w:proofErr w:type="spellStart"/>
+      <w:proofErr w:type="gramStart"/>
+      <w:r>
+        <w:rPr>
+          <w:b/>
+        </w:rPr>
+        <w:t>bl</w:t>
+      </w:r>
+      <w:r>
+        <w:rPr>
+          <w:b/>
+        </w:rPr>
+        <w:t>erase</w:t>
+      </w:r>
+      <w:r>
+        <w:rPr>
+          <w:b/>
+        </w:rPr>
+        <w:t>blinfo</w:t>
+      </w:r>
+      <w:proofErr w:type="spellEnd"/>
+      <w:proofErr w:type="gramEnd"/>
+      <w:r>
+        <w:t xml:space="preserve">:  </w:t>
+      </w:r>
+      <w:r>
+        <w:t>erases</w:t>
+      </w:r>
+      <w:r>
+        <w:t xml:space="preserve"> the DFW BL INFO </w:t>
+      </w:r>
+      <w:r>
+        <w:t>partition (making all data “blank”)</w:t>
+      </w:r>
+      <w:r>
+        <w:t xml:space="preserve">.  </w:t>
+      </w:r>
+      <w:r>
+        <w:rPr>
+          <w:color w:val="FF0000"/>
+        </w:rPr>
+        <w:br/>
+      </w:r>
+      <w:r>
+        <w:drawing>
+          <wp:inline distT="0" distB="0" distL="0" distR="0" wp14:anchorId="7914109A" wp14:editId="25F17CB7">
+            <wp:extent cx="5943600" cy="240665"/>
+            <wp:effectExtent l="0" t="0" r="0" b="6985"/>
+            <wp:docPr id="20" name="Picture 20"/>
+            <wp:cNvGraphicFramePr>
+              <a:graphicFrameLocks xmlns:a="http://schemas.openxmlformats.org/drawingml/2006/main" noChangeAspect="1"/>
+            </wp:cNvGraphicFramePr>
+            <a:graphic xmlns:a="http://schemas.openxmlformats.org/drawingml/2006/main">
+              <a:graphicData uri="http://schemas.openxmlformats.org/drawingml/2006/picture">
+                <pic:pic xmlns:pic="http://schemas.openxmlformats.org/drawingml/2006/picture">
+                  <pic:nvPicPr>
+                    <pic:cNvPr id="1" name=""/>
+                    <pic:cNvPicPr/>
+                  </pic:nvPicPr>
+                  <pic:blipFill>
+                    <a:blip r:embed="rId22"/>
+                    <a:stretch>
+                      <a:fillRect/>
+                    </a:stretch>
+                  </pic:blipFill>
+                  <pic:spPr>
+                    <a:xfrm>
+                      <a:off x="0" y="0"/>
+                      <a:ext cx="5943600" cy="240665"/>
+                    </a:xfrm>
+                    <a:prstGeom prst="rect">
+                      <a:avLst/>
+                    </a:prstGeom>
+                  </pic:spPr>
+                </pic:pic>
+              </a:graphicData>
+            </a:graphic>
+          </wp:inline>
+        </w:drawing>
+      </w:r>
+    </w:p>
     <w:p/>
     <w:sectPr>
+      <w:headerReference w:type="even" r:id="rId23"/>
+      <w:headerReference w:type="default" r:id="rId24"/>
+      <w:footerReference w:type="even" r:id="rId25"/>
+      <w:footerReference w:type="default" r:id="rId26"/>
+      <w:headerReference w:type="first" r:id="rId27"/>
+      <w:footerReference w:type="first" r:id="rId28"/>
       <w:pgSz w:w="12240" w:h="15840"/>
-      <w:pgMar w:top="1440" w:right="1440" w:bottom="1440" w:left="1440" w:header="720" w:footer="720" w:gutter="0"/>
+      <w:pgMar w:top="1008" w:right="1440" w:bottom="1440" w:left="1008" w:header="720" w:footer="720" w:gutter="0"/>
       <w:cols w:space="720"/>
       <w:docGrid w:linePitch="360"/>
     </w:sectPr>
   </w:body>
 </w:document>
+</file>
+
+<file path=word/endnotes.xml><?xml version="1.0" encoding="utf-8"?>
+<w:endnotes xmlns:wpc="http://schemas.microsoft.com/office/word/2010/wordprocessingCanvas" xmlns:mc="http://schemas.openxmlformats.org/markup-compatibility/2006" xmlns:o="urn:schemas-microsoft-com:office:office" xmlns:r="http://schemas.openxmlformats.org/officeDocument/2006/relationships" xmlns:m="http://schemas.openxmlformats.org/officeDocument/2006/math" xmlns:v="urn:schemas-microsoft-com:vml" xmlns:wp14="http://schemas.microsoft.com/office/word/2010/wordprocessingDrawing" xmlns:wp="http://schemas.openxmlformats.org/drawingml/2006/wordprocessingDrawing" xmlns:w10="urn:schemas-microsoft-com:office:word" xmlns:w="http://schemas.openxmlformats.org/wordprocessingml/2006/main" xmlns:w14="http://schemas.microsoft.com/office/word/2010/wordml" xmlns:w15="http://schemas.microsoft.com/office/word/2012/wordml" xmlns:wpg="http://schemas.microsoft.com/office/word/2010/wordprocessingGroup" xmlns:wpi="http://schemas.microsoft.com/office/word/2010/wordprocessingInk" xmlns:wne="http://schemas.microsoft.com/office/word/2006/wordml" xmlns:wps="http://schemas.microsoft.com/office/word/2010/wordprocessingShape" mc:Ignorable="w14 w15 wp14">
+  <w:endnote w:type="separator" w:id="-1">
+    <w:p>
+      <w:pPr>
+        <w:spacing w:after="0" w:line="240" w:lineRule="auto"/>
+      </w:pPr>
+      <w:r>
+        <w:separator/>
+      </w:r>
+    </w:p>
+  </w:endnote>
+  <w:endnote w:type="continuationSeparator" w:id="0">
+    <w:p>
+      <w:pPr>
+        <w:spacing w:after="0" w:line="240" w:lineRule="auto"/>
+      </w:pPr>
+      <w:r>
+        <w:continuationSeparator/>
+      </w:r>
+    </w:p>
+  </w:endnote>
+</w:endnotes>
+</file>
+
+<file path=word/footer1.xml><?xml version="1.0" encoding="utf-8"?>
+<w:ftr xmlns:wpc="http://schemas.microsoft.com/office/word/2010/wordprocessingCanvas" xmlns:mc="http://schemas.openxmlformats.org/markup-compatibility/2006" xmlns:o="urn:schemas-microsoft-com:office:office" xmlns:r="http://schemas.openxmlformats.org/officeDocument/2006/relationships" xmlns:m="http://schemas.openxmlformats.org/officeDocument/2006/math" xmlns:v="urn:schemas-microsoft-com:vml" xmlns:wp14="http://schemas.microsoft.com/office/word/2010/wordprocessingDrawing" xmlns:wp="http://schemas.openxmlformats.org/drawingml/2006/wordprocessingDrawing" xmlns:w10="urn:schemas-microsoft-com:office:word" xmlns:w="http://schemas.openxmlformats.org/wordprocessingml/2006/main" xmlns:w14="http://schemas.microsoft.com/office/word/2010/wordml" xmlns:w15="http://schemas.microsoft.com/office/word/2012/wordml" xmlns:wpg="http://schemas.microsoft.com/office/word/2010/wordprocessingGroup" xmlns:wpi="http://schemas.microsoft.com/office/word/2010/wordprocessingInk" xmlns:wne="http://schemas.microsoft.com/office/word/2006/wordml" xmlns:wps="http://schemas.microsoft.com/office/word/2010/wordprocessingShape" mc:Ignorable="w14 w15 wp14">
+  <w:p>
+    <w:pPr>
+      <w:pStyle w:val="Footer"/>
+    </w:pPr>
+  </w:p>
+</w:ftr>
+</file>
+
+<file path=word/footer2.xml><?xml version="1.0" encoding="utf-8"?>
+<w:ftr xmlns:wpc="http://schemas.microsoft.com/office/word/2010/wordprocessingCanvas" xmlns:mc="http://schemas.openxmlformats.org/markup-compatibility/2006" xmlns:o="urn:schemas-microsoft-com:office:office" xmlns:r="http://schemas.openxmlformats.org/officeDocument/2006/relationships" xmlns:m="http://schemas.openxmlformats.org/officeDocument/2006/math" xmlns:v="urn:schemas-microsoft-com:vml" xmlns:wp14="http://schemas.microsoft.com/office/word/2010/wordprocessingDrawing" xmlns:wp="http://schemas.openxmlformats.org/drawingml/2006/wordprocessingDrawing" xmlns:w10="urn:schemas-microsoft-com:office:word" xmlns:w="http://schemas.openxmlformats.org/wordprocessingml/2006/main" xmlns:w14="http://schemas.microsoft.com/office/word/2010/wordml" xmlns:w15="http://schemas.microsoft.com/office/word/2012/wordml" xmlns:wpg="http://schemas.microsoft.com/office/word/2010/wordprocessingGroup" xmlns:wpi="http://schemas.microsoft.com/office/word/2010/wordprocessingInk" xmlns:wne="http://schemas.microsoft.com/office/word/2006/wordml" xmlns:wps="http://schemas.microsoft.com/office/word/2010/wordprocessingShape" mc:Ignorable="w14 w15 wp14">
+  <w:p>
+    <w:pPr>
+      <w:pStyle w:val="Footer"/>
+      <w:tabs>
+        <w:tab w:val="clear" w:pos="9360"/>
+        <w:tab w:val="right" w:pos="10080"/>
+      </w:tabs>
+      <w:ind w:right="-720"/>
+    </w:pPr>
+    <w:r>
+      <w:t>8/29/</w:t>
+    </w:r>
+    <w:bookmarkStart w:id="0" w:name="_GoBack"/>
+    <w:bookmarkEnd w:id="0"/>
+    <w:r>
+      <w:t>2022</w:t>
+    </w:r>
+    <w:r>
+      <w:tab/>
+    </w:r>
+    <w:r>
+      <w:tab/>
+      <w:t xml:space="preserve">Page </w:t>
+    </w:r>
+    <w:r>
+      <w:fldChar w:fldCharType="begin"/>
+    </w:r>
+    <w:r>
+      <w:instrText xml:space="preserve"> PAGE  \* Arabic  \* MERGEFORMAT </w:instrText>
+    </w:r>
+    <w:r>
+      <w:fldChar w:fldCharType="separate"/>
+    </w:r>
+    <w:r>
+      <w:rPr>
+        <w:noProof/>
+      </w:rPr>
+      <w:t>1</w:t>
+    </w:r>
+    <w:r>
+      <w:fldChar w:fldCharType="end"/>
+    </w:r>
+    <w:r>
+      <w:t xml:space="preserve"> of </w:t>
+    </w:r>
+    <w:fldSimple w:instr=" NUMPAGES   \* MERGEFORMAT ">
+      <w:r>
+        <w:rPr>
+          <w:noProof/>
+        </w:rPr>
+        <w:t>7</w:t>
+      </w:r>
+    </w:fldSimple>
+  </w:p>
+</w:ftr>
+</file>
+
+<file path=word/footer3.xml><?xml version="1.0" encoding="utf-8"?>
+<w:ftr xmlns:wpc="http://schemas.microsoft.com/office/word/2010/wordprocessingCanvas" xmlns:mc="http://schemas.openxmlformats.org/markup-compatibility/2006" xmlns:o="urn:schemas-microsoft-com:office:office" xmlns:r="http://schemas.openxmlformats.org/officeDocument/2006/relationships" xmlns:m="http://schemas.openxmlformats.org/officeDocument/2006/math" xmlns:v="urn:schemas-microsoft-com:vml" xmlns:wp14="http://schemas.microsoft.com/office/word/2010/wordprocessingDrawing" xmlns:wp="http://schemas.openxmlformats.org/drawingml/2006/wordprocessingDrawing" xmlns:w10="urn:schemas-microsoft-com:office:word" xmlns:w="http://schemas.openxmlformats.org/wordprocessingml/2006/main" xmlns:w14="http://schemas.microsoft.com/office/word/2010/wordml" xmlns:w15="http://schemas.microsoft.com/office/word/2012/wordml" xmlns:wpg="http://schemas.microsoft.com/office/word/2010/wordprocessingGroup" xmlns:wpi="http://schemas.microsoft.com/office/word/2010/wordprocessingInk" xmlns:wne="http://schemas.microsoft.com/office/word/2006/wordml" xmlns:wps="http://schemas.microsoft.com/office/word/2010/wordprocessingShape" mc:Ignorable="w14 w15 wp14">
+  <w:p>
+    <w:pPr>
+      <w:pStyle w:val="Footer"/>
+    </w:pPr>
+  </w:p>
+</w:ftr>
+</file>
+
+<file path=word/footnotes.xml><?xml version="1.0" encoding="utf-8"?>
+<w:footnotes xmlns:wpc="http://schemas.microsoft.com/office/word/2010/wordprocessingCanvas" xmlns:mc="http://schemas.openxmlformats.org/markup-compatibility/2006" xmlns:o="urn:schemas-microsoft-com:office:office" xmlns:r="http://schemas.openxmlformats.org/officeDocument/2006/relationships" xmlns:m="http://schemas.openxmlformats.org/officeDocument/2006/math" xmlns:v="urn:schemas-microsoft-com:vml" xmlns:wp14="http://schemas.microsoft.com/office/word/2010/wordprocessingDrawing" xmlns:wp="http://schemas.openxmlformats.org/drawingml/2006/wordprocessingDrawing" xmlns:w10="urn:schemas-microsoft-com:office:word" xmlns:w="http://schemas.openxmlformats.org/wordprocessingml/2006/main" xmlns:w14="http://schemas.microsoft.com/office/word/2010/wordml" xmlns:w15="http://schemas.microsoft.com/office/word/2012/wordml" xmlns:wpg="http://schemas.microsoft.com/office/word/2010/wordprocessingGroup" xmlns:wpi="http://schemas.microsoft.com/office/word/2010/wordprocessingInk" xmlns:wne="http://schemas.microsoft.com/office/word/2006/wordml" xmlns:wps="http://schemas.microsoft.com/office/word/2010/wordprocessingShape" mc:Ignorable="w14 w15 wp14">
+  <w:footnote w:type="separator" w:id="-1">
+    <w:p>
+      <w:pPr>
+        <w:spacing w:after="0" w:line="240" w:lineRule="auto"/>
+      </w:pPr>
+      <w:r>
+        <w:separator/>
+      </w:r>
+    </w:p>
+  </w:footnote>
+  <w:footnote w:type="continuationSeparator" w:id="0">
+    <w:p>
+      <w:pPr>
+        <w:spacing w:after="0" w:line="240" w:lineRule="auto"/>
+      </w:pPr>
+      <w:r>
+        <w:continuationSeparator/>
+      </w:r>
+    </w:p>
+  </w:footnote>
+</w:footnotes>
+</file>
+
+<file path=word/header1.xml><?xml version="1.0" encoding="utf-8"?>
+<w:hdr xmlns:wpc="http://schemas.microsoft.com/office/word/2010/wordprocessingCanvas" xmlns:mc="http://schemas.openxmlformats.org/markup-compatibility/2006" xmlns:o="urn:schemas-microsoft-com:office:office" xmlns:r="http://schemas.openxmlformats.org/officeDocument/2006/relationships" xmlns:m="http://schemas.openxmlformats.org/officeDocument/2006/math" xmlns:v="urn:schemas-microsoft-com:vml" xmlns:wp14="http://schemas.microsoft.com/office/word/2010/wordprocessingDrawing" xmlns:wp="http://schemas.openxmlformats.org/drawingml/2006/wordprocessingDrawing" xmlns:w10="urn:schemas-microsoft-com:office:word" xmlns:w="http://schemas.openxmlformats.org/wordprocessingml/2006/main" xmlns:w14="http://schemas.microsoft.com/office/word/2010/wordml" xmlns:w15="http://schemas.microsoft.com/office/word/2012/wordml" xmlns:wpg="http://schemas.microsoft.com/office/word/2010/wordprocessingGroup" xmlns:wpi="http://schemas.microsoft.com/office/word/2010/wordprocessingInk" xmlns:wne="http://schemas.microsoft.com/office/word/2006/wordml" xmlns:wps="http://schemas.microsoft.com/office/word/2010/wordprocessingShape" mc:Ignorable="w14 w15 wp14">
+  <w:p>
+    <w:pPr>
+      <w:pStyle w:val="Header"/>
+    </w:pPr>
+  </w:p>
+</w:hdr>
+</file>
+
+<file path=word/header2.xml><?xml version="1.0" encoding="utf-8"?>
+<w:hdr xmlns:wpc="http://schemas.microsoft.com/office/word/2010/wordprocessingCanvas" xmlns:mc="http://schemas.openxmlformats.org/markup-compatibility/2006" xmlns:o="urn:schemas-microsoft-com:office:office" xmlns:r="http://schemas.openxmlformats.org/officeDocument/2006/relationships" xmlns:m="http://schemas.openxmlformats.org/officeDocument/2006/math" xmlns:v="urn:schemas-microsoft-com:vml" xmlns:wp14="http://schemas.microsoft.com/office/word/2010/wordprocessingDrawing" xmlns:wp="http://schemas.openxmlformats.org/drawingml/2006/wordprocessingDrawing" xmlns:w10="urn:schemas-microsoft-com:office:word" xmlns:w="http://schemas.openxmlformats.org/wordprocessingml/2006/main" xmlns:w14="http://schemas.microsoft.com/office/word/2010/wordml" xmlns:w15="http://schemas.microsoft.com/office/word/2012/wordml" xmlns:wpg="http://schemas.microsoft.com/office/word/2010/wordprocessingGroup" xmlns:wpi="http://schemas.microsoft.com/office/word/2010/wordprocessingInk" xmlns:wne="http://schemas.microsoft.com/office/word/2006/wordml" xmlns:wps="http://schemas.microsoft.com/office/word/2010/wordprocessingShape" mc:Ignorable="w14 w15 wp14">
+  <w:p>
+    <w:pPr>
+      <w:pStyle w:val="Header"/>
+    </w:pPr>
+  </w:p>
+</w:hdr>
+</file>
+
+<file path=word/header3.xml><?xml version="1.0" encoding="utf-8"?>
+<w:hdr xmlns:wpc="http://schemas.microsoft.com/office/word/2010/wordprocessingCanvas" xmlns:mc="http://schemas.openxmlformats.org/markup-compatibility/2006" xmlns:o="urn:schemas-microsoft-com:office:office" xmlns:r="http://schemas.openxmlformats.org/officeDocument/2006/relationships" xmlns:m="http://schemas.openxmlformats.org/officeDocument/2006/math" xmlns:v="urn:schemas-microsoft-com:vml" xmlns:wp14="http://schemas.microsoft.com/office/word/2010/wordprocessingDrawing" xmlns:wp="http://schemas.openxmlformats.org/drawingml/2006/wordprocessingDrawing" xmlns:w10="urn:schemas-microsoft-com:office:word" xmlns:w="http://schemas.openxmlformats.org/wordprocessingml/2006/main" xmlns:w14="http://schemas.microsoft.com/office/word/2010/wordml" xmlns:w15="http://schemas.microsoft.com/office/word/2012/wordml" xmlns:wpg="http://schemas.microsoft.com/office/word/2010/wordprocessingGroup" xmlns:wpi="http://schemas.microsoft.com/office/word/2010/wordprocessingInk" xmlns:wne="http://schemas.microsoft.com/office/word/2006/wordml" xmlns:wps="http://schemas.microsoft.com/office/word/2010/wordprocessingShape" mc:Ignorable="w14 w15 wp14">
+  <w:p>
+    <w:pPr>
+      <w:pStyle w:val="Header"/>
+    </w:pPr>
+  </w:p>
+</w:hdr>
 </file>
 
 <file path=word/numbering.xml><?xml version="1.0" encoding="utf-8"?>
@@ -1185,6 +2034,95 @@
     </w:lvl>
   </w:abstractNum>
   <w:abstractNum w:abstractNumId="1">
+    <w:nsid w:val="16C25653"/>
+    <w:multiLevelType w:val="hybridMultilevel"/>
+    <w:tmpl w:val="9FE0C7BE"/>
+    <w:lvl w:ilvl="0" w:tplc="0409000F">
+      <w:start w:val="1"/>
+      <w:numFmt w:val="decimal"/>
+      <w:lvlText w:val="%1."/>
+      <w:lvlJc w:val="left"/>
+      <w:pPr>
+        <w:ind w:left="720" w:hanging="360"/>
+      </w:pPr>
+      <w:rPr>
+        <w:rFonts w:hint="default"/>
+      </w:rPr>
+    </w:lvl>
+    <w:lvl w:ilvl="1" w:tplc="04090019" w:tentative="1">
+      <w:start w:val="1"/>
+      <w:numFmt w:val="lowerLetter"/>
+      <w:lvlText w:val="%2."/>
+      <w:lvlJc w:val="left"/>
+      <w:pPr>
+        <w:ind w:left="1440" w:hanging="360"/>
+      </w:pPr>
+    </w:lvl>
+    <w:lvl w:ilvl="2" w:tplc="0409001B" w:tentative="1">
+      <w:start w:val="1"/>
+      <w:numFmt w:val="lowerRoman"/>
+      <w:lvlText w:val="%3."/>
+      <w:lvlJc w:val="right"/>
+      <w:pPr>
+        <w:ind w:left="2160" w:hanging="180"/>
+      </w:pPr>
+    </w:lvl>
+    <w:lvl w:ilvl="3" w:tplc="0409000F" w:tentative="1">
+      <w:start w:val="1"/>
+      <w:numFmt w:val="decimal"/>
+      <w:lvlText w:val="%4."/>
+      <w:lvlJc w:val="left"/>
+      <w:pPr>
+        <w:ind w:left="2880" w:hanging="360"/>
+      </w:pPr>
+    </w:lvl>
+    <w:lvl w:ilvl="4" w:tplc="04090019" w:tentative="1">
+      <w:start w:val="1"/>
+      <w:numFmt w:val="lowerLetter"/>
+      <w:lvlText w:val="%5."/>
+      <w:lvlJc w:val="left"/>
+      <w:pPr>
+        <w:ind w:left="3600" w:hanging="360"/>
+      </w:pPr>
+    </w:lvl>
+    <w:lvl w:ilvl="5" w:tplc="0409001B" w:tentative="1">
+      <w:start w:val="1"/>
+      <w:numFmt w:val="lowerRoman"/>
+      <w:lvlText w:val="%6."/>
+      <w:lvlJc w:val="right"/>
+      <w:pPr>
+        <w:ind w:left="4320" w:hanging="180"/>
+      </w:pPr>
+    </w:lvl>
+    <w:lvl w:ilvl="6" w:tplc="0409000F" w:tentative="1">
+      <w:start w:val="1"/>
+      <w:numFmt w:val="decimal"/>
+      <w:lvlText w:val="%7."/>
+      <w:lvlJc w:val="left"/>
+      <w:pPr>
+        <w:ind w:left="5040" w:hanging="360"/>
+      </w:pPr>
+    </w:lvl>
+    <w:lvl w:ilvl="7" w:tplc="04090019" w:tentative="1">
+      <w:start w:val="1"/>
+      <w:numFmt w:val="lowerLetter"/>
+      <w:lvlText w:val="%8."/>
+      <w:lvlJc w:val="left"/>
+      <w:pPr>
+        <w:ind w:left="5760" w:hanging="360"/>
+      </w:pPr>
+    </w:lvl>
+    <w:lvl w:ilvl="8" w:tplc="0409001B" w:tentative="1">
+      <w:start w:val="1"/>
+      <w:numFmt w:val="lowerRoman"/>
+      <w:lvlText w:val="%9."/>
+      <w:lvlJc w:val="right"/>
+      <w:pPr>
+        <w:ind w:left="6480" w:hanging="180"/>
+      </w:pPr>
+    </w:lvl>
+  </w:abstractNum>
+  <w:abstractNum w:abstractNumId="2">
     <w:nsid w:val="3B283A0C"/>
     <w:multiLevelType w:val="hybridMultilevel"/>
     <w:tmpl w:val="5EB6D41C"/>
@@ -1270,7 +2208,7 @@
       </w:pPr>
     </w:lvl>
   </w:abstractNum>
-  <w:abstractNum w:abstractNumId="2">
+  <w:abstractNum w:abstractNumId="3">
     <w:nsid w:val="4F924726"/>
     <w:multiLevelType w:val="hybridMultilevel"/>
     <w:tmpl w:val="5EB6D41C"/>
@@ -1356,7 +2294,7 @@
       </w:pPr>
     </w:lvl>
   </w:abstractNum>
-  <w:abstractNum w:abstractNumId="3">
+  <w:abstractNum w:abstractNumId="4">
     <w:nsid w:val="797D78C5"/>
     <w:multiLevelType w:val="hybridMultilevel"/>
     <w:tmpl w:val="EAA8B69A"/>
@@ -1470,15 +2408,18 @@
     </w:lvl>
   </w:abstractNum>
   <w:num w:numId="1">
-    <w:abstractNumId w:val="3"/>
+    <w:abstractNumId w:val="4"/>
   </w:num>
   <w:num w:numId="2">
     <w:abstractNumId w:val="0"/>
   </w:num>
   <w:num w:numId="3">
+    <w:abstractNumId w:val="3"/>
+  </w:num>
+  <w:num w:numId="4">
     <w:abstractNumId w:val="2"/>
   </w:num>
-  <w:num w:numId="4">
+  <w:num w:numId="5">
     <w:abstractNumId w:val="1"/>
   </w:num>
 </w:numbering>
@@ -2020,6 +2961,50 @@
       <w:szCs w:val="24"/>
     </w:rPr>
   </w:style>
+  <w:style w:type="paragraph" w:styleId="Header">
+    <w:name w:val="header"/>
+    <w:basedOn w:val="Normal"/>
+    <w:link w:val="HeaderChar"/>
+    <w:uiPriority w:val="99"/>
+    <w:unhideWhenUsed/>
+    <w:rsid w:val="002131E9"/>
+    <w:pPr>
+      <w:tabs>
+        <w:tab w:val="center" w:pos="4680"/>
+        <w:tab w:val="right" w:pos="9360"/>
+      </w:tabs>
+      <w:spacing w:after="0" w:line="240" w:lineRule="auto"/>
+    </w:pPr>
+  </w:style>
+  <w:style w:type="character" w:customStyle="1" w:styleId="HeaderChar">
+    <w:name w:val="Header Char"/>
+    <w:basedOn w:val="DefaultParagraphFont"/>
+    <w:link w:val="Header"/>
+    <w:uiPriority w:val="99"/>
+    <w:rsid w:val="002131E9"/>
+  </w:style>
+  <w:style w:type="paragraph" w:styleId="Footer">
+    <w:name w:val="footer"/>
+    <w:basedOn w:val="Normal"/>
+    <w:link w:val="FooterChar"/>
+    <w:uiPriority w:val="99"/>
+    <w:unhideWhenUsed/>
+    <w:rsid w:val="002131E9"/>
+    <w:pPr>
+      <w:tabs>
+        <w:tab w:val="center" w:pos="4680"/>
+        <w:tab w:val="right" w:pos="9360"/>
+      </w:tabs>
+      <w:spacing w:after="0" w:line="240" w:lineRule="auto"/>
+    </w:pPr>
+  </w:style>
+  <w:style w:type="character" w:customStyle="1" w:styleId="FooterChar">
+    <w:name w:val="Footer Char"/>
+    <w:basedOn w:val="DefaultParagraphFont"/>
+    <w:link w:val="Footer"/>
+    <w:uiPriority w:val="99"/>
+    <w:rsid w:val="002131E9"/>
+  </w:style>
 </w:styles>
 </file>
 

</xml_diff>

<commit_message>
Updated bootloader ReadMe instructions to include additional debugging alternate method
</commit_message>
<xml_diff>
--- a/MTU/Bootloader/ReadMe.docx
+++ b/MTU/Bootloader/ReadMe.docx
@@ -604,8 +604,13 @@
         <w:t>Image</w:t>
       </w:r>
       <w:r>
-        <w:t xml:space="preserve"> options:</w:t>
-      </w:r>
+        <w:t xml:space="preserve"> options</w:t>
+      </w:r>
+      <w:proofErr w:type="gramStart"/>
+      <w:r>
+        <w:t>:</w:t>
+      </w:r>
+      <w:proofErr w:type="gramEnd"/>
       <w:r>
         <w:br/>
       </w:r>
@@ -614,10 +619,10 @@
           <w:noProof/>
         </w:rPr>
         <w:drawing>
-          <wp:inline distT="0" distB="0" distL="0" distR="0" wp14:anchorId="5742EB44" wp14:editId="3D4883C5">
-            <wp:extent cx="3657600" cy="3236759"/>
-            <wp:effectExtent l="0" t="0" r="0" b="1905"/>
-            <wp:docPr id="10" name="Picture 10"/>
+          <wp:inline distT="0" distB="0" distL="0" distR="0" wp14:anchorId="1D59C55D" wp14:editId="17F5524F">
+            <wp:extent cx="3657600" cy="3295585"/>
+            <wp:effectExtent l="0" t="0" r="0" b="635"/>
+            <wp:docPr id="21" name="Picture 21"/>
             <wp:cNvGraphicFramePr>
               <a:graphicFrameLocks xmlns:a="http://schemas.openxmlformats.org/drawingml/2006/main" noChangeAspect="1"/>
             </wp:cNvGraphicFramePr>
@@ -637,7 +642,7 @@
                   <pic:spPr>
                     <a:xfrm>
                       <a:off x="0" y="0"/>
-                      <a:ext cx="3657600" cy="3236759"/>
+                      <a:ext cx="3657600" cy="3295585"/>
                     </a:xfrm>
                     <a:prstGeom prst="rect">
                       <a:avLst/>
@@ -652,6 +657,52 @@
       <w:r>
         <w:br/>
       </w:r>
+      <w:r>
+        <w:t xml:space="preserve">text: </w:t>
+      </w:r>
+      <w:r>
+        <w:rPr>
+          <w:rFonts w:ascii="Consolas" w:hAnsi="Consolas"/>
+          <w:b/>
+          <w:sz w:val="16"/>
+          <w:szCs w:val="16"/>
+        </w:rPr>
+        <w:t>$PROJ_DIR$</w:t>
+      </w:r>
+      <w:r>
+        <w:rPr>
+          <w:rFonts w:ascii="Consolas" w:hAnsi="Consolas"/>
+          <w:b/>
+          <w:sz w:val="16"/>
+          <w:szCs w:val="16"/>
+        </w:rPr>
+        <w:t>\</w:t>
+      </w:r>
+      <w:r>
+        <w:rPr>
+          <w:rFonts w:ascii="Consolas" w:hAnsi="Consolas"/>
+          <w:b/>
+          <w:sz w:val="16"/>
+          <w:szCs w:val="16"/>
+        </w:rPr>
+        <w:t>MTU\Bootloader\R7FA6E1\IAR\Debug\Exe\bootLoader_RA6E1.out</w:t>
+      </w:r>
+      <w:r>
+        <w:rPr>
+          <w:rFonts w:ascii="Consolas" w:hAnsi="Consolas"/>
+          <w:b/>
+          <w:sz w:val="16"/>
+          <w:szCs w:val="16"/>
+        </w:rPr>
+        <w:br/>
+      </w:r>
+      <w:r>
+        <w:t xml:space="preserve">Note: to debug the bootloader while running the application, check the Download extra image box </w:t>
+      </w:r>
+      <w:r>
+        <w:lastRenderedPageBreak/>
+        <w:t>and the debug info will be included.  This will cause the debugger to not be able to stop at main (because now two main symbols exist), but you will be able to debug.</w:t>
+      </w:r>
     </w:p>
     <w:p>
       <w:pPr>
@@ -662,7 +713,6 @@
         </w:numPr>
       </w:pPr>
       <w:r>
-        <w:lastRenderedPageBreak/>
         <w:t xml:space="preserve">Set the Debugger </w:t>
       </w:r>
       <w:r>
@@ -1115,10 +1165,7 @@
         <w:pStyle w:val="Heading2"/>
       </w:pPr>
       <w:r>
-        <w:t>Bootloader Debugging</w:t>
-      </w:r>
-      <w:r>
-        <w:t>:</w:t>
+        <w:t>Bootloader Debugging:</w:t>
       </w:r>
     </w:p>
     <w:p>
@@ -1152,10 +1199,7 @@
         <w:ind w:right="-720"/>
       </w:pPr>
       <w:r>
-        <w:t xml:space="preserve">Open the Options for </w:t>
-      </w:r>
-      <w:r>
-        <w:t>BootLoader_RA6E1 and select C/C++ Compiler</w:t>
+        <w:t>Open the Options for BootLoader_RA6E1 and select C/C++ Compiler</w:t>
       </w:r>
       <w:r>
         <w:sym w:font="Wingdings" w:char="F0E0"/>
@@ -1167,6 +1211,9 @@
         <w:br/>
       </w:r>
       <w:r>
+        <w:rPr>
+          <w:noProof/>
+        </w:rPr>
         <w:drawing>
           <wp:inline distT="0" distB="0" distL="0" distR="0" wp14:anchorId="6AD2B94C" wp14:editId="311B85A2">
             <wp:extent cx="2743200" cy="2550356"/>
@@ -1210,6 +1257,9 @@
         <w:t xml:space="preserve"> </w:t>
       </w:r>
       <w:r>
+        <w:rPr>
+          <w:noProof/>
+        </w:rPr>
         <w:drawing>
           <wp:inline distT="0" distB="0" distL="0" distR="0" wp14:anchorId="07E2566C" wp14:editId="111A140D">
             <wp:extent cx="2743200" cy="2564820"/>
@@ -1301,6 +1351,9 @@
         <w:br/>
       </w:r>
       <w:r>
+        <w:rPr>
+          <w:noProof/>
+        </w:rPr>
         <w:drawing>
           <wp:inline distT="0" distB="0" distL="0" distR="0" wp14:anchorId="307FEDA5" wp14:editId="36CCB240">
             <wp:extent cx="5486400" cy="1989406"/>
@@ -1372,55 +1425,61 @@
       </w:pPr>
       <w:r>
         <w:lastRenderedPageBreak/>
-        <w:t xml:space="preserve">Bootloader </w:t>
-      </w:r>
-      <w:r>
-        <w:t>Test Commands (in I210+c App)</w:t>
+        <w:t>Bootloader Debugging – Alternate Method:</w:t>
+      </w:r>
+    </w:p>
+    <w:p>
+      <w:r>
+        <w:t>You can debug the (optimized) bootloader from within the application with the following steps</w:t>
       </w:r>
       <w:r>
         <w:t>:</w:t>
       </w:r>
     </w:p>
     <w:p>
-      <w:r>
-        <w:t>The bootloader has been tested using the new debug port commands below.  These commands allow test data (10KB of increasing count uint32 values) to be programmed into the DFW_PGM_IMAGE partition (with CRC32 calculation printed), setup of the DFW_BL_INFO data into the DFW_BL_INFO partition (with manual CRC32 value entry), clearing of the BL_INFO (all 0xFF), and erasing of the BL_INFO (blank state).</w:t>
-      </w:r>
-    </w:p>
-    <w:p>
-      <w:r>
-        <w:t xml:space="preserve">In addition to the new commands, the help command has been improved to allow a string matching look-up (e.g. enter “help </w:t>
-      </w:r>
-      <w:proofErr w:type="spellStart"/>
-      <w:r>
-        <w:t>bl</w:t>
-      </w:r>
-      <w:proofErr w:type="spellEnd"/>
-      <w:r>
-        <w:t xml:space="preserve">” to find all </w:t>
-      </w:r>
-      <w:r>
-        <w:t xml:space="preserve">bootloader </w:t>
-      </w:r>
-      <w:r>
-        <w:t>commands with the string “</w:t>
-      </w:r>
-      <w:proofErr w:type="spellStart"/>
-      <w:r>
-        <w:t>bl</w:t>
-      </w:r>
-      <w:proofErr w:type="spellEnd"/>
-      <w:r>
-        <w:t>” as part of the command name).</w:t>
+      <w:pPr>
+        <w:pStyle w:val="ListParagraph"/>
+        <w:numPr>
+          <w:ilvl w:val="0"/>
+          <w:numId w:val="6"/>
+        </w:numPr>
+      </w:pPr>
+      <w:r>
+        <w:t>Check</w:t>
+      </w:r>
+      <w:r>
+        <w:t xml:space="preserve"> the Debugger</w:t>
+      </w:r>
+      <w:r>
+        <w:sym w:font="Wingdings" w:char="F0E0"/>
+      </w:r>
+      <w:r>
+        <w:t>Im</w:t>
+      </w:r>
+      <w:r>
+        <w:t>a</w:t>
+      </w:r>
+      <w:r>
+        <w:t>ges</w:t>
+      </w:r>
+      <w:r>
+        <w:sym w:font="Wingdings" w:char="F0E0"/>
+      </w:r>
+      <w:r>
+        <w:t>Download extra images box to include (optimized) bootloader symbols</w:t>
       </w:r>
       <w:r>
         <w:br/>
       </w:r>
       <w:r>
+        <w:rPr>
+          <w:noProof/>
+        </w:rPr>
         <w:drawing>
-          <wp:inline distT="0" distB="0" distL="0" distR="0" wp14:anchorId="29021F27" wp14:editId="5171EC3D">
-            <wp:extent cx="5943600" cy="1136015"/>
-            <wp:effectExtent l="0" t="0" r="0" b="6985"/>
-            <wp:docPr id="15" name="Picture 15"/>
+          <wp:inline distT="0" distB="0" distL="0" distR="0" wp14:anchorId="2D22AD01" wp14:editId="0E6FC65F">
+            <wp:extent cx="3657600" cy="3091543"/>
+            <wp:effectExtent l="0" t="0" r="0" b="0"/>
+            <wp:docPr id="22" name="Picture 22"/>
             <wp:cNvGraphicFramePr>
               <a:graphicFrameLocks xmlns:a="http://schemas.openxmlformats.org/drawingml/2006/main" noChangeAspect="1"/>
             </wp:cNvGraphicFramePr>
@@ -1440,7 +1499,7 @@
                   <pic:spPr>
                     <a:xfrm>
                       <a:off x="0" y="0"/>
-                      <a:ext cx="5943600" cy="1136015"/>
+                      <a:ext cx="3657600" cy="3091543"/>
                     </a:xfrm>
                     <a:prstGeom prst="rect">
                       <a:avLst/>
@@ -1452,35 +1511,128 @@
           </wp:inline>
         </w:drawing>
       </w:r>
-    </w:p>
-    <w:p>
-      <w:r>
-        <w:t>Commands:</w:t>
-      </w:r>
-    </w:p>
-    <w:p>
+      <w:r>
+        <w:br/>
+      </w:r>
+      <w:r>
+        <w:t xml:space="preserve">text: </w:t>
+      </w:r>
+      <w:r>
+        <w:rPr>
+          <w:rFonts w:ascii="Consolas" w:hAnsi="Consolas"/>
+          <w:b/>
+          <w:sz w:val="16"/>
+          <w:szCs w:val="16"/>
+        </w:rPr>
+        <w:t>$PROJ_DIR$</w:t>
+      </w:r>
+      <w:r>
+        <w:rPr>
+          <w:rFonts w:ascii="Consolas" w:hAnsi="Consolas"/>
+          <w:b/>
+          <w:sz w:val="16"/>
+          <w:szCs w:val="16"/>
+        </w:rPr>
+        <w:t>\</w:t>
+      </w:r>
+      <w:r>
+        <w:rPr>
+          <w:rFonts w:ascii="Consolas" w:hAnsi="Consolas"/>
+          <w:b/>
+          <w:sz w:val="16"/>
+          <w:szCs w:val="16"/>
+        </w:rPr>
+        <w:t>MTU\Bootloader\R7FA6E1\IAR\Debug\Exe\bootLoader_RA6E1.out</w:t>
+      </w:r>
+      <w:r>
+        <w:rPr>
+          <w:rFonts w:ascii="Consolas" w:hAnsi="Consolas"/>
+          <w:b/>
+          <w:sz w:val="16"/>
+          <w:szCs w:val="16"/>
+        </w:rPr>
+        <w:br/>
+      </w:r>
+    </w:p>
+    <w:p>
+      <w:pPr>
+        <w:pStyle w:val="ListParagraph"/>
+        <w:numPr>
+          <w:ilvl w:val="0"/>
+          <w:numId w:val="6"/>
+        </w:numPr>
+      </w:pPr>
+      <w:r>
+        <w:t xml:space="preserve">Debug the </w:t>
+      </w:r>
+      <w:r>
+        <w:t>I210+c_RA6_Dev project</w:t>
+      </w:r>
+      <w:bookmarkStart w:id="0" w:name="_GoBack"/>
+      <w:bookmarkEnd w:id="0"/>
+      <w:r>
+        <w:t xml:space="preserve">.  The debugger will fail to set a breakpoint at main but should stop at the Bootloader </w:t>
+      </w:r>
       <w:proofErr w:type="spellStart"/>
-      <w:proofErr w:type="gramStart"/>
-      <w:r>
-        <w:rPr>
-          <w:b/>
-        </w:rPr>
-        <w:t>blwritetestimage</w:t>
+      <w:r>
+        <w:t>Reset_Handler</w:t>
       </w:r>
       <w:proofErr w:type="spellEnd"/>
-      <w:proofErr w:type="gramEnd"/>
-      <w:r>
-        <w:t>:  writes test data to the DFW_PGM_IMAGE partition.</w:t>
+      <w:r>
+        <w:t xml:space="preserve"> function and debugging can then occur for both bootloader (optimized) and Application.</w:t>
+      </w:r>
+    </w:p>
+    <w:p>
+      <w:pPr>
+        <w:pStyle w:val="Heading2"/>
+      </w:pPr>
+      <w:r>
+        <w:t>Bootloader Test Commands (in I210+c App):</w:t>
+      </w:r>
+    </w:p>
+    <w:p>
+      <w:r>
+        <w:t>The bootloader has been tested using the new debug port commands below.  These commands allow test data (10KB of increasing count uint32 values) to be programmed into the DFW_PGM_IMAGE partition (with CRC32 calculation printed), setup of the DFW_BL_INFO data into the DFW_BL_INFO partition (with manual CRC32 value entry), clearing of the BL_INFO (all 0xFF), and erasing of the BL_INFO (blank state).</w:t>
+      </w:r>
+    </w:p>
+    <w:p>
+      <w:r>
+        <w:t xml:space="preserve">In addition to the new commands, the help command has been improved to allow a string matching look-up (e.g. enter “help </w:t>
+      </w:r>
+      <w:proofErr w:type="spellStart"/>
+      <w:r>
+        <w:t>bl</w:t>
+      </w:r>
+      <w:proofErr w:type="spellEnd"/>
+      <w:r>
+        <w:t xml:space="preserve">” to find all </w:t>
+      </w:r>
+      <w:r>
+        <w:t xml:space="preserve">bootloader </w:t>
+      </w:r>
+      <w:r>
+        <w:t>commands with the string “</w:t>
+      </w:r>
+      <w:proofErr w:type="spellStart"/>
+      <w:r>
+        <w:t>bl</w:t>
+      </w:r>
+      <w:proofErr w:type="spellEnd"/>
+      <w:r>
+        <w:t>” as part of the command name).</w:t>
       </w:r>
       <w:r>
         <w:br/>
       </w:r>
       <w:r>
+        <w:rPr>
+          <w:noProof/>
+        </w:rPr>
         <w:drawing>
-          <wp:inline distT="0" distB="0" distL="0" distR="0" wp14:anchorId="1A80CE88" wp14:editId="5A80003C">
-            <wp:extent cx="5943600" cy="1261745"/>
-            <wp:effectExtent l="0" t="0" r="0" b="0"/>
-            <wp:docPr id="18" name="Picture 18"/>
+          <wp:inline distT="0" distB="0" distL="0" distR="0" wp14:anchorId="29021F27" wp14:editId="5171EC3D">
+            <wp:extent cx="5943600" cy="1136015"/>
+            <wp:effectExtent l="0" t="0" r="0" b="6985"/>
+            <wp:docPr id="15" name="Picture 15"/>
             <wp:cNvGraphicFramePr>
               <a:graphicFrameLocks xmlns:a="http://schemas.openxmlformats.org/drawingml/2006/main" noChangeAspect="1"/>
             </wp:cNvGraphicFramePr>
@@ -1500,7 +1652,7 @@
                   <pic:spPr>
                     <a:xfrm>
                       <a:off x="0" y="0"/>
-                      <a:ext cx="5943600" cy="1261745"/>
+                      <a:ext cx="5943600" cy="1136015"/>
                     </a:xfrm>
                     <a:prstGeom prst="rect">
                       <a:avLst/>
@@ -1512,17 +1664,10 @@
           </wp:inline>
         </w:drawing>
       </w:r>
-      <w:r>
-        <w:br/>
-        <w:t xml:space="preserve">Note:  use the CRC32 in the </w:t>
-      </w:r>
-      <w:proofErr w:type="spellStart"/>
-      <w:r>
-        <w:t>blwriteblinfo</w:t>
-      </w:r>
-      <w:proofErr w:type="spellEnd"/>
-      <w:r>
-        <w:t xml:space="preserve"> command</w:t>
+    </w:p>
+    <w:p>
+      <w:r>
+        <w:t>Commands:</w:t>
       </w:r>
     </w:p>
     <w:p>
@@ -1532,39 +1677,26 @@
         <w:rPr>
           <w:b/>
         </w:rPr>
-        <w:t>blwriteblinfo</w:t>
+        <w:lastRenderedPageBreak/>
+        <w:t>blwritetestimage</w:t>
       </w:r>
       <w:proofErr w:type="spellEnd"/>
       <w:proofErr w:type="gramEnd"/>
       <w:r>
-        <w:t>:  writes the 1</w:t>
-      </w:r>
-      <w:r>
-        <w:rPr>
-          <w:vertAlign w:val="superscript"/>
-        </w:rPr>
-        <w:t>st</w:t>
-      </w:r>
-      <w:r>
-        <w:t xml:space="preserve"> segment of the DFW BL INFO structure to store 10KB at offset 0xD0000 in the APP CODE partition.  Use the CRC32 from the </w:t>
-      </w:r>
-      <w:proofErr w:type="spellStart"/>
-      <w:r>
-        <w:t>blwritetestimage</w:t>
-      </w:r>
-      <w:proofErr w:type="spellEnd"/>
-      <w:r>
-        <w:t xml:space="preserve"> for a valid CRC32 check or substitute an incorrect CRC32 to verify repeated retries of the programming.  CRC32 parameter can be entered as hex or decimal</w:t>
+        <w:t>:  writes test data to the DFW_PGM_IMAGE partition.</w:t>
       </w:r>
       <w:r>
         <w:br/>
       </w:r>
       <w:r>
+        <w:rPr>
+          <w:noProof/>
+        </w:rPr>
         <w:drawing>
-          <wp:inline distT="0" distB="0" distL="0" distR="0" wp14:anchorId="7B95ECEA" wp14:editId="41AEB529">
-            <wp:extent cx="5943600" cy="445770"/>
+          <wp:inline distT="0" distB="0" distL="0" distR="0" wp14:anchorId="1A80CE88" wp14:editId="5A80003C">
+            <wp:extent cx="5943600" cy="1261745"/>
             <wp:effectExtent l="0" t="0" r="0" b="0"/>
-            <wp:docPr id="17" name="Picture 17"/>
+            <wp:docPr id="18" name="Picture 18"/>
             <wp:cNvGraphicFramePr>
               <a:graphicFrameLocks xmlns:a="http://schemas.openxmlformats.org/drawingml/2006/main" noChangeAspect="1"/>
             </wp:cNvGraphicFramePr>
@@ -1584,7 +1716,7 @@
                   <pic:spPr>
                     <a:xfrm>
                       <a:off x="0" y="0"/>
-                      <a:ext cx="5943600" cy="445770"/>
+                      <a:ext cx="5943600" cy="1261745"/>
                     </a:xfrm>
                     <a:prstGeom prst="rect">
                       <a:avLst/>
@@ -1596,6 +1728,18 @@
           </wp:inline>
         </w:drawing>
       </w:r>
+      <w:r>
+        <w:br/>
+        <w:t xml:space="preserve">Note:  use the CRC32 in the </w:t>
+      </w:r>
+      <w:proofErr w:type="spellStart"/>
+      <w:r>
+        <w:t>blwriteblinfo</w:t>
+      </w:r>
+      <w:proofErr w:type="spellEnd"/>
+      <w:r>
+        <w:t xml:space="preserve"> command</w:t>
+      </w:r>
     </w:p>
     <w:p>
       <w:proofErr w:type="spellStart"/>
@@ -1604,19 +1748,7 @@
         <w:rPr>
           <w:b/>
         </w:rPr>
-        <w:t>bl</w:t>
-      </w:r>
-      <w:r>
-        <w:rPr>
-          <w:b/>
-        </w:rPr>
-        <w:t>clear</w:t>
-      </w:r>
-      <w:r>
-        <w:rPr>
-          <w:b/>
-        </w:rPr>
-        <w:t>blinfo</w:t>
+        <w:t>blwriteblinfo</w:t>
       </w:r>
       <w:proofErr w:type="spellEnd"/>
       <w:proofErr w:type="gramEnd"/>
@@ -1630,23 +1762,28 @@
         <w:t>st</w:t>
       </w:r>
       <w:r>
-        <w:t xml:space="preserve"> segment of the DFW BL INFO structure </w:t>
-      </w:r>
-      <w:r>
-        <w:t>as all 0xFFs</w:t>
-      </w:r>
-      <w:r>
-        <w:t xml:space="preserve">.  </w:t>
+        <w:t xml:space="preserve"> segment of the DFW BL INFO structure to store 10KB at offset 0xD0000 in the APP CODE partition.  Use the CRC32 from the </w:t>
+      </w:r>
+      <w:proofErr w:type="spellStart"/>
+      <w:r>
+        <w:t>blwritetestimage</w:t>
+      </w:r>
+      <w:proofErr w:type="spellEnd"/>
+      <w:r>
+        <w:t xml:space="preserve"> for a valid CRC32 check or substitute an incorrect CRC32 to verify repeated retries of the programming.  CRC32 parameter can be entered as hex or decimal</w:t>
       </w:r>
       <w:r>
         <w:br/>
       </w:r>
       <w:r>
+        <w:rPr>
+          <w:noProof/>
+        </w:rPr>
         <w:drawing>
-          <wp:inline distT="0" distB="0" distL="0" distR="0" wp14:anchorId="6668ABF3" wp14:editId="5899831C">
-            <wp:extent cx="5943600" cy="334645"/>
-            <wp:effectExtent l="0" t="0" r="0" b="8255"/>
-            <wp:docPr id="19" name="Picture 19"/>
+          <wp:inline distT="0" distB="0" distL="0" distR="0" wp14:anchorId="7B95ECEA" wp14:editId="41AEB529">
+            <wp:extent cx="5943600" cy="445770"/>
+            <wp:effectExtent l="0" t="0" r="0" b="0"/>
+            <wp:docPr id="17" name="Picture 17"/>
             <wp:cNvGraphicFramePr>
               <a:graphicFrameLocks xmlns:a="http://schemas.openxmlformats.org/drawingml/2006/main" noChangeAspect="1"/>
             </wp:cNvGraphicFramePr>
@@ -1666,7 +1803,7 @@
                   <pic:spPr>
                     <a:xfrm>
                       <a:off x="0" y="0"/>
-                      <a:ext cx="5943600" cy="334645"/>
+                      <a:ext cx="5943600" cy="445770"/>
                     </a:xfrm>
                     <a:prstGeom prst="rect">
                       <a:avLst/>
@@ -1680,60 +1817,40 @@
       </w:r>
     </w:p>
     <w:p>
-      <w:pPr>
-        <w:rPr>
-          <w:color w:val="FF0000"/>
-        </w:rPr>
-      </w:pPr>
       <w:proofErr w:type="spellStart"/>
       <w:proofErr w:type="gramStart"/>
       <w:r>
         <w:rPr>
           <w:b/>
         </w:rPr>
-        <w:t>bl</w:t>
-      </w:r>
-      <w:r>
-        <w:rPr>
-          <w:b/>
-        </w:rPr>
-        <w:t>erase</w:t>
-      </w:r>
-      <w:r>
-        <w:rPr>
-          <w:b/>
-        </w:rPr>
-        <w:t>blinfo</w:t>
+        <w:t>blclearblinfo</w:t>
       </w:r>
       <w:proofErr w:type="spellEnd"/>
       <w:proofErr w:type="gramEnd"/>
       <w:r>
-        <w:t xml:space="preserve">:  </w:t>
-      </w:r>
-      <w:r>
-        <w:t>erases</w:t>
-      </w:r>
-      <w:r>
-        <w:t xml:space="preserve"> the DFW BL INFO </w:t>
-      </w:r>
-      <w:r>
-        <w:t>partition (making all data “blank”)</w:t>
-      </w:r>
-      <w:r>
-        <w:t xml:space="preserve">.  </w:t>
-      </w:r>
-      <w:r>
-        <w:rPr>
-          <w:color w:val="FF0000"/>
-        </w:rPr>
+        <w:t>:  writes the 1</w:t>
+      </w:r>
+      <w:r>
+        <w:rPr>
+          <w:vertAlign w:val="superscript"/>
+        </w:rPr>
+        <w:t>st</w:t>
+      </w:r>
+      <w:r>
+        <w:t xml:space="preserve"> segment of the DFW BL INFO structure as all 0xFFs.  </w:t>
+      </w:r>
+      <w:r>
         <w:br/>
       </w:r>
       <w:r>
+        <w:rPr>
+          <w:noProof/>
+        </w:rPr>
         <w:drawing>
-          <wp:inline distT="0" distB="0" distL="0" distR="0" wp14:anchorId="7914109A" wp14:editId="25F17CB7">
-            <wp:extent cx="5943600" cy="240665"/>
-            <wp:effectExtent l="0" t="0" r="0" b="6985"/>
-            <wp:docPr id="20" name="Picture 20"/>
+          <wp:inline distT="0" distB="0" distL="0" distR="0" wp14:anchorId="6668ABF3" wp14:editId="5899831C">
+            <wp:extent cx="5943600" cy="334645"/>
+            <wp:effectExtent l="0" t="0" r="0" b="8255"/>
+            <wp:docPr id="19" name="Picture 19"/>
             <wp:cNvGraphicFramePr>
               <a:graphicFrameLocks xmlns:a="http://schemas.openxmlformats.org/drawingml/2006/main" noChangeAspect="1"/>
             </wp:cNvGraphicFramePr>
@@ -1753,6 +1870,72 @@
                   <pic:spPr>
                     <a:xfrm>
                       <a:off x="0" y="0"/>
+                      <a:ext cx="5943600" cy="334645"/>
+                    </a:xfrm>
+                    <a:prstGeom prst="rect">
+                      <a:avLst/>
+                    </a:prstGeom>
+                  </pic:spPr>
+                </pic:pic>
+              </a:graphicData>
+            </a:graphic>
+          </wp:inline>
+        </w:drawing>
+      </w:r>
+    </w:p>
+    <w:p>
+      <w:pPr>
+        <w:rPr>
+          <w:color w:val="FF0000"/>
+        </w:rPr>
+      </w:pPr>
+      <w:proofErr w:type="spellStart"/>
+      <w:proofErr w:type="gramStart"/>
+      <w:r>
+        <w:rPr>
+          <w:b/>
+        </w:rPr>
+        <w:t>bleraseblinfo</w:t>
+      </w:r>
+      <w:proofErr w:type="spellEnd"/>
+      <w:proofErr w:type="gramEnd"/>
+      <w:r>
+        <w:t xml:space="preserve">:  erases the DFW BL INFO partition (making all data “blank”).  </w:t>
+      </w:r>
+      <w:r>
+        <w:rPr>
+          <w:color w:val="FF0000"/>
+        </w:rPr>
+        <w:br/>
+      </w:r>
+      <w:r>
+        <w:rPr>
+          <w:noProof/>
+        </w:rPr>
+        <w:drawing>
+          <wp:inline distT="0" distB="0" distL="0" distR="0" wp14:anchorId="7914109A" wp14:editId="25F17CB7">
+            <wp:extent cx="5943600" cy="240665"/>
+            <wp:effectExtent l="0" t="0" r="0" b="6985"/>
+            <wp:docPr id="20" name="Picture 20"/>
+            <wp:cNvGraphicFramePr>
+              <a:graphicFrameLocks xmlns:a="http://schemas.openxmlformats.org/drawingml/2006/main" noChangeAspect="1"/>
+            </wp:cNvGraphicFramePr>
+            <a:graphic xmlns:a="http://schemas.openxmlformats.org/drawingml/2006/main">
+              <a:graphicData uri="http://schemas.openxmlformats.org/drawingml/2006/picture">
+                <pic:pic xmlns:pic="http://schemas.openxmlformats.org/drawingml/2006/picture">
+                  <pic:nvPicPr>
+                    <pic:cNvPr id="1" name=""/>
+                    <pic:cNvPicPr/>
+                  </pic:nvPicPr>
+                  <pic:blipFill>
+                    <a:blip r:embed="rId23"/>
+                    <a:stretch>
+                      <a:fillRect/>
+                    </a:stretch>
+                  </pic:blipFill>
+                  <pic:spPr>
+                    <a:xfrm>
+                      <a:off x="0" y="0"/>
                       <a:ext cx="5943600" cy="240665"/>
                     </a:xfrm>
                     <a:prstGeom prst="rect">
@@ -1768,12 +1951,12 @@
     </w:p>
     <w:p/>
     <w:sectPr>
-      <w:headerReference w:type="even" r:id="rId23"/>
-      <w:headerReference w:type="default" r:id="rId24"/>
-      <w:footerReference w:type="even" r:id="rId25"/>
-      <w:footerReference w:type="default" r:id="rId26"/>
-      <w:headerReference w:type="first" r:id="rId27"/>
-      <w:footerReference w:type="first" r:id="rId28"/>
+      <w:headerReference w:type="even" r:id="rId24"/>
+      <w:headerReference w:type="default" r:id="rId25"/>
+      <w:footerReference w:type="even" r:id="rId26"/>
+      <w:footerReference w:type="default" r:id="rId27"/>
+      <w:headerReference w:type="first" r:id="rId28"/>
+      <w:footerReference w:type="first" r:id="rId29"/>
       <w:pgSz w:w="12240" w:h="15840"/>
       <w:pgMar w:top="1008" w:right="1440" w:bottom="1440" w:left="1008" w:header="720" w:footer="720" w:gutter="0"/>
       <w:cols w:space="720"/>
@@ -1830,12 +2013,7 @@
       <w:ind w:right="-720"/>
     </w:pPr>
     <w:r>
-      <w:t>8/29/</w:t>
-    </w:r>
-    <w:bookmarkStart w:id="0" w:name="_GoBack"/>
-    <w:bookmarkEnd w:id="0"/>
-    <w:r>
-      <w:t>2022</w:t>
+      <w:t>8/29/2022</w:t>
     </w:r>
     <w:r>
       <w:tab/>
@@ -1857,7 +2035,7 @@
       <w:rPr>
         <w:noProof/>
       </w:rPr>
-      <w:t>1</w:t>
+      <w:t>8</w:t>
     </w:r>
     <w:r>
       <w:fldChar w:fldCharType="end"/>
@@ -1870,7 +2048,7 @@
         <w:rPr>
           <w:noProof/>
         </w:rPr>
-        <w:t>7</w:t>
+        <w:t>8</w:t>
       </w:r>
     </w:fldSimple>
   </w:p>
@@ -2295,6 +2473,95 @@
     </w:lvl>
   </w:abstractNum>
   <w:abstractNum w:abstractNumId="4">
+    <w:nsid w:val="5B564934"/>
+    <w:multiLevelType w:val="hybridMultilevel"/>
+    <w:tmpl w:val="9FE0C7BE"/>
+    <w:lvl w:ilvl="0" w:tplc="0409000F">
+      <w:start w:val="1"/>
+      <w:numFmt w:val="decimal"/>
+      <w:lvlText w:val="%1."/>
+      <w:lvlJc w:val="left"/>
+      <w:pPr>
+        <w:ind w:left="720" w:hanging="360"/>
+      </w:pPr>
+      <w:rPr>
+        <w:rFonts w:hint="default"/>
+      </w:rPr>
+    </w:lvl>
+    <w:lvl w:ilvl="1" w:tplc="04090019" w:tentative="1">
+      <w:start w:val="1"/>
+      <w:numFmt w:val="lowerLetter"/>
+      <w:lvlText w:val="%2."/>
+      <w:lvlJc w:val="left"/>
+      <w:pPr>
+        <w:ind w:left="1440" w:hanging="360"/>
+      </w:pPr>
+    </w:lvl>
+    <w:lvl w:ilvl="2" w:tplc="0409001B" w:tentative="1">
+      <w:start w:val="1"/>
+      <w:numFmt w:val="lowerRoman"/>
+      <w:lvlText w:val="%3."/>
+      <w:lvlJc w:val="right"/>
+      <w:pPr>
+        <w:ind w:left="2160" w:hanging="180"/>
+      </w:pPr>
+    </w:lvl>
+    <w:lvl w:ilvl="3" w:tplc="0409000F" w:tentative="1">
+      <w:start w:val="1"/>
+      <w:numFmt w:val="decimal"/>
+      <w:lvlText w:val="%4."/>
+      <w:lvlJc w:val="left"/>
+      <w:pPr>
+        <w:ind w:left="2880" w:hanging="360"/>
+      </w:pPr>
+    </w:lvl>
+    <w:lvl w:ilvl="4" w:tplc="04090019" w:tentative="1">
+      <w:start w:val="1"/>
+      <w:numFmt w:val="lowerLetter"/>
+      <w:lvlText w:val="%5."/>
+      <w:lvlJc w:val="left"/>
+      <w:pPr>
+        <w:ind w:left="3600" w:hanging="360"/>
+      </w:pPr>
+    </w:lvl>
+    <w:lvl w:ilvl="5" w:tplc="0409001B" w:tentative="1">
+      <w:start w:val="1"/>
+      <w:numFmt w:val="lowerRoman"/>
+      <w:lvlText w:val="%6."/>
+      <w:lvlJc w:val="right"/>
+      <w:pPr>
+        <w:ind w:left="4320" w:hanging="180"/>
+      </w:pPr>
+    </w:lvl>
+    <w:lvl w:ilvl="6" w:tplc="0409000F" w:tentative="1">
+      <w:start w:val="1"/>
+      <w:numFmt w:val="decimal"/>
+      <w:lvlText w:val="%7."/>
+      <w:lvlJc w:val="left"/>
+      <w:pPr>
+        <w:ind w:left="5040" w:hanging="360"/>
+      </w:pPr>
+    </w:lvl>
+    <w:lvl w:ilvl="7" w:tplc="04090019" w:tentative="1">
+      <w:start w:val="1"/>
+      <w:numFmt w:val="lowerLetter"/>
+      <w:lvlText w:val="%8."/>
+      <w:lvlJc w:val="left"/>
+      <w:pPr>
+        <w:ind w:left="5760" w:hanging="360"/>
+      </w:pPr>
+    </w:lvl>
+    <w:lvl w:ilvl="8" w:tplc="0409001B" w:tentative="1">
+      <w:start w:val="1"/>
+      <w:numFmt w:val="lowerRoman"/>
+      <w:lvlText w:val="%9."/>
+      <w:lvlJc w:val="right"/>
+      <w:pPr>
+        <w:ind w:left="6480" w:hanging="180"/>
+      </w:pPr>
+    </w:lvl>
+  </w:abstractNum>
+  <w:abstractNum w:abstractNumId="5">
     <w:nsid w:val="797D78C5"/>
     <w:multiLevelType w:val="hybridMultilevel"/>
     <w:tmpl w:val="EAA8B69A"/>
@@ -2408,7 +2675,7 @@
     </w:lvl>
   </w:abstractNum>
   <w:num w:numId="1">
-    <w:abstractNumId w:val="4"/>
+    <w:abstractNumId w:val="5"/>
   </w:num>
   <w:num w:numId="2">
     <w:abstractNumId w:val="0"/>
@@ -2421,6 +2688,9 @@
   </w:num>
   <w:num w:numId="5">
     <w:abstractNumId w:val="1"/>
+  </w:num>
+  <w:num w:numId="6">
+    <w:abstractNumId w:val="4"/>
   </w:num>
 </w:numbering>
 </file>

</xml_diff>